<commit_message>
Did my part of the report
</commit_message>
<xml_diff>
--- a/lab3/starter/src/lab3_rpt.docx
+++ b/lab3/starter/src/lab3_rpt.docx
@@ -185,13 +185,7 @@
         <w:rPr>
           <w:sz w:val="40"/>
         </w:rPr>
-        <w:t>ECE 2</w:t>
-      </w:r>
-      <w:r>
-        <w:rPr>
-          <w:sz w:val="40"/>
-        </w:rPr>
-        <w:t>54</w:t>
+        <w:t>ECE 254</w:t>
       </w:r>
     </w:p>
     <w:p>
@@ -206,13 +200,7 @@
         <w:rPr>
           <w:sz w:val="40"/>
         </w:rPr>
-        <w:t xml:space="preserve">Laboratory </w:t>
-      </w:r>
-      <w:r>
-        <w:rPr>
-          <w:sz w:val="40"/>
-        </w:rPr>
-        <w:t>3</w:t>
+        <w:t>Laboratory 3</w:t>
       </w:r>
     </w:p>
     <w:p>
@@ -392,31 +380,13 @@
           <w:szCs w:val="24"/>
         </w:rPr>
       </w:pPr>
-      <w:proofErr w:type="spellStart"/>
       <w:r>
         <w:rPr>
           <w:color w:val="00B0F0"/>
           <w:szCs w:val="24"/>
         </w:rPr>
-        <w:t>Goel</w:t>
+        <w:t>Goel, Daivik</w:t>
       </w:r>
-      <w:proofErr w:type="spellEnd"/>
-      <w:r>
-        <w:rPr>
-          <w:color w:val="00B0F0"/>
-          <w:szCs w:val="24"/>
-        </w:rPr>
-        <w:t xml:space="preserve">, </w:t>
-      </w:r>
-      <w:proofErr w:type="spellStart"/>
-      <w:r>
-        <w:rPr>
-          <w:color w:val="00B0F0"/>
-          <w:szCs w:val="24"/>
-        </w:rPr>
-        <w:t>Daivik</w:t>
-      </w:r>
-      <w:proofErr w:type="spellEnd"/>
     </w:p>
     <w:p>
       <w:pPr>
@@ -497,19 +467,7 @@
         <w:rPr>
           <w:szCs w:val="24"/>
         </w:rPr>
-        <w:t>2</w:t>
-      </w:r>
-      <w:r>
-        <w:rPr>
-          <w:szCs w:val="24"/>
-        </w:rPr>
-        <w:t>B</w:t>
-      </w:r>
-      <w:r>
-        <w:rPr>
-          <w:szCs w:val="24"/>
-        </w:rPr>
-        <w:t xml:space="preserve"> </w:t>
+        <w:t xml:space="preserve">2B </w:t>
       </w:r>
       <w:r>
         <w:rPr>
@@ -621,19 +579,7 @@
         <w:rPr>
           <w:szCs w:val="24"/>
         </w:rPr>
-        <w:t>2</w:t>
-      </w:r>
-      <w:r>
-        <w:rPr>
-          <w:szCs w:val="24"/>
-        </w:rPr>
-        <w:t>B</w:t>
-      </w:r>
-      <w:r>
-        <w:rPr>
-          <w:szCs w:val="24"/>
-        </w:rPr>
-        <w:t xml:space="preserve"> </w:t>
+        <w:t xml:space="preserve">2B </w:t>
       </w:r>
       <w:r>
         <w:rPr>
@@ -728,35 +674,7 @@
           <w:rFonts w:ascii="Times New Roman" w:hAnsi="Times New Roman" w:cs="Times New Roman"/>
           <w:lang w:val="en-CA"/>
         </w:rPr>
-        <w:t>Table</w:t>
-      </w:r>
-      <w:r>
-        <w:rPr>
-          <w:rFonts w:ascii="Times New Roman" w:hAnsi="Times New Roman" w:cs="Times New Roman"/>
-          <w:lang w:val="en-CA"/>
-        </w:rPr>
-        <w:t xml:space="preserve"> 1: Average Execution Time</w:t>
-      </w:r>
-      <w:r>
-        <w:rPr>
-          <w:rFonts w:ascii="Times New Roman" w:hAnsi="Times New Roman" w:cs="Times New Roman"/>
-          <w:lang w:val="en-CA"/>
-        </w:rPr>
-        <w:t xml:space="preserve"> and Standard Deviation</w:t>
-      </w:r>
-      <w:r>
-        <w:rPr>
-          <w:rFonts w:ascii="Times New Roman" w:hAnsi="Times New Roman" w:cs="Times New Roman"/>
-          <w:lang w:val="en-CA"/>
-        </w:rPr>
-        <w:t xml:space="preserve"> of Processes </w:t>
-      </w:r>
-      <w:r>
-        <w:rPr>
-          <w:rFonts w:ascii="Times New Roman" w:hAnsi="Times New Roman" w:cs="Times New Roman"/>
-          <w:lang w:val="en-CA"/>
-        </w:rPr>
-        <w:t>and Threads</w:t>
+        <w:t>Table 1: Average Execution Time and Standard Deviation of Processes and Threads</w:t>
       </w:r>
     </w:p>
     <w:bookmarkEnd w:id="0"/>
@@ -817,21 +735,7 @@
           <w:rFonts w:ascii="Times New Roman" w:hAnsi="Times New Roman" w:cs="Times New Roman"/>
           <w:lang w:val="en-CA"/>
         </w:rPr>
-        <w:t xml:space="preserve">Figure 1: </w:t>
-      </w:r>
-      <w:r>
-        <w:rPr>
-          <w:rFonts w:ascii="Times New Roman" w:hAnsi="Times New Roman" w:cs="Times New Roman"/>
-          <w:lang w:val="en-CA"/>
-        </w:rPr>
-        <w:t>Average Execution Time of Processes</w:t>
-      </w:r>
-      <w:r>
-        <w:rPr>
-          <w:rFonts w:ascii="Times New Roman" w:hAnsi="Times New Roman" w:cs="Times New Roman"/>
-          <w:lang w:val="en-CA"/>
-        </w:rPr>
-        <w:t xml:space="preserve"> </w:t>
+        <w:t xml:space="preserve">Figure 1: Average Execution Time of Processes </w:t>
       </w:r>
     </w:p>
     <w:p>
@@ -855,14 +759,7 @@
           <w:rFonts w:ascii="Times New Roman" w:hAnsi="Times New Roman" w:cs="Times New Roman"/>
           <w:lang w:val="en-CA"/>
         </w:rPr>
-        <w:t xml:space="preserve">Figure 2: </w:t>
-      </w:r>
-      <w:r>
-        <w:rPr>
-          <w:rFonts w:ascii="Times New Roman" w:hAnsi="Times New Roman" w:cs="Times New Roman"/>
-          <w:lang w:val="en-CA"/>
-        </w:rPr>
-        <w:t>Standard Deviation of Processes</w:t>
+        <w:t>Figure 2: Standard Deviation of Processes</w:t>
       </w:r>
     </w:p>
     <w:p>
@@ -886,42 +783,7 @@
           <w:rFonts w:ascii="Times New Roman" w:hAnsi="Times New Roman" w:cs="Times New Roman"/>
           <w:lang w:val="en-CA"/>
         </w:rPr>
-        <w:t xml:space="preserve">Figure </w:t>
-      </w:r>
-      <w:r>
-        <w:rPr>
-          <w:rFonts w:ascii="Times New Roman" w:hAnsi="Times New Roman" w:cs="Times New Roman"/>
-          <w:lang w:val="en-CA"/>
-        </w:rPr>
-        <w:t>3</w:t>
-      </w:r>
-      <w:r>
-        <w:rPr>
-          <w:rFonts w:ascii="Times New Roman" w:hAnsi="Times New Roman" w:cs="Times New Roman"/>
-          <w:lang w:val="en-CA"/>
-        </w:rPr>
-        <w:t>:</w:t>
-      </w:r>
-      <w:r>
-        <w:rPr>
-          <w:rFonts w:ascii="Times New Roman" w:hAnsi="Times New Roman" w:cs="Times New Roman"/>
-          <w:lang w:val="en-CA"/>
-        </w:rPr>
-        <w:t xml:space="preserve"> </w:t>
-      </w:r>
-      <w:r>
-        <w:rPr>
-          <w:rFonts w:ascii="Times New Roman" w:hAnsi="Times New Roman" w:cs="Times New Roman"/>
-          <w:lang w:val="en-CA"/>
-        </w:rPr>
-        <w:t>Average Execution Time of Threads</w:t>
-      </w:r>
-      <w:r>
-        <w:rPr>
-          <w:rFonts w:ascii="Times New Roman" w:hAnsi="Times New Roman" w:cs="Times New Roman"/>
-          <w:lang w:val="en-CA"/>
-        </w:rPr>
-        <w:t xml:space="preserve"> </w:t>
+        <w:t xml:space="preserve">Figure 3: Average Execution Time of Threads </w:t>
       </w:r>
     </w:p>
     <w:p>
@@ -945,35 +807,7 @@
           <w:rFonts w:ascii="Times New Roman" w:hAnsi="Times New Roman" w:cs="Times New Roman"/>
           <w:lang w:val="en-CA"/>
         </w:rPr>
-        <w:t xml:space="preserve">Figure </w:t>
-      </w:r>
-      <w:r>
-        <w:rPr>
-          <w:rFonts w:ascii="Times New Roman" w:hAnsi="Times New Roman" w:cs="Times New Roman"/>
-          <w:lang w:val="en-CA"/>
-        </w:rPr>
-        <w:t>4</w:t>
-      </w:r>
-      <w:r>
-        <w:rPr>
-          <w:rFonts w:ascii="Times New Roman" w:hAnsi="Times New Roman" w:cs="Times New Roman"/>
-          <w:lang w:val="en-CA"/>
-        </w:rPr>
-        <w:t>:</w:t>
-      </w:r>
-      <w:r>
-        <w:rPr>
-          <w:rFonts w:ascii="Times New Roman" w:hAnsi="Times New Roman" w:cs="Times New Roman"/>
-          <w:lang w:val="en-CA"/>
-        </w:rPr>
-        <w:t xml:space="preserve"> </w:t>
-      </w:r>
-      <w:r>
-        <w:rPr>
-          <w:rFonts w:ascii="Times New Roman" w:hAnsi="Times New Roman" w:cs="Times New Roman"/>
-          <w:lang w:val="en-CA"/>
-        </w:rPr>
-        <w:t>Standard Deviation of Threads</w:t>
+        <w:t>Figure 4: Standard Deviation of Threads</w:t>
       </w:r>
     </w:p>
     <w:p>
@@ -1049,21 +883,7 @@
           <w:rFonts w:ascii="Times New Roman" w:hAnsi="Times New Roman" w:cs="Times New Roman"/>
           <w:lang w:val="en-CA"/>
         </w:rPr>
-        <w:t xml:space="preserve">Figure </w:t>
-      </w:r>
-      <w:r>
-        <w:rPr>
-          <w:rFonts w:ascii="Times New Roman" w:hAnsi="Times New Roman" w:cs="Times New Roman"/>
-          <w:lang w:val="en-CA"/>
-        </w:rPr>
-        <w:t>6</w:t>
-      </w:r>
-      <w:r>
-        <w:rPr>
-          <w:rFonts w:ascii="Times New Roman" w:hAnsi="Times New Roman" w:cs="Times New Roman"/>
-          <w:lang w:val="en-CA"/>
-        </w:rPr>
-        <w:t>:</w:t>
+        <w:t>Figure 6:</w:t>
       </w:r>
       <w:r>
         <w:rPr>
@@ -1084,28 +904,14 @@
           <w:rFonts w:ascii="Times New Roman" w:hAnsi="Times New Roman" w:cs="Times New Roman"/>
           <w:lang w:val="en-CA"/>
         </w:rPr>
-        <w:t xml:space="preserve"> </w:t>
+        <w:t xml:space="preserve"> Changing </w:t>
       </w:r>
       <w:r>
         <w:rPr>
           <w:rFonts w:ascii="Times New Roman" w:hAnsi="Times New Roman" w:cs="Times New Roman"/>
           <w:lang w:val="en-CA"/>
         </w:rPr>
-        <w:t xml:space="preserve">Changing </w:t>
-      </w:r>
-      <w:r>
-        <w:rPr>
-          <w:rFonts w:ascii="Times New Roman" w:hAnsi="Times New Roman" w:cs="Times New Roman"/>
-          <w:lang w:val="en-CA"/>
-        </w:rPr>
-        <w:t xml:space="preserve">Number of Items Produced for </w:t>
-      </w:r>
-      <w:r>
-        <w:rPr>
-          <w:rFonts w:ascii="Times New Roman" w:hAnsi="Times New Roman" w:cs="Times New Roman"/>
-          <w:lang w:val="en-CA"/>
-        </w:rPr>
-        <w:t>Threads</w:t>
+        <w:t>Number of Items Produced for Threads</w:t>
       </w:r>
     </w:p>
     <w:p>
@@ -1129,35 +935,14 @@
           <w:rFonts w:ascii="Times New Roman" w:hAnsi="Times New Roman" w:cs="Times New Roman"/>
           <w:lang w:val="en-CA"/>
         </w:rPr>
-        <w:t xml:space="preserve">Figure </w:t>
+        <w:t>Figure 7:</w:t>
       </w:r>
       <w:r>
         <w:rPr>
           <w:rFonts w:ascii="Times New Roman" w:hAnsi="Times New Roman" w:cs="Times New Roman"/>
           <w:lang w:val="en-CA"/>
         </w:rPr>
-        <w:t>7</w:t>
-      </w:r>
-      <w:r>
-        <w:rPr>
-          <w:rFonts w:ascii="Times New Roman" w:hAnsi="Times New Roman" w:cs="Times New Roman"/>
-          <w:lang w:val="en-CA"/>
-        </w:rPr>
-        <w:t>:</w:t>
-      </w:r>
-      <w:r>
-        <w:rPr>
-          <w:rFonts w:ascii="Times New Roman" w:hAnsi="Times New Roman" w:cs="Times New Roman"/>
-          <w:lang w:val="en-CA"/>
-        </w:rPr>
-        <w:t xml:space="preserve"> </w:t>
-      </w:r>
-      <w:r>
-        <w:rPr>
-          <w:rFonts w:ascii="Times New Roman" w:hAnsi="Times New Roman" w:cs="Times New Roman"/>
-          <w:lang w:val="en-CA"/>
-        </w:rPr>
-        <w:t xml:space="preserve">Average Execution Time While </w:t>
+        <w:t xml:space="preserve"> Average Execution Time While </w:t>
       </w:r>
       <w:r>
         <w:rPr>
@@ -1202,35 +987,14 @@
           <w:rFonts w:ascii="Times New Roman" w:hAnsi="Times New Roman" w:cs="Times New Roman"/>
           <w:lang w:val="en-CA"/>
         </w:rPr>
-        <w:t xml:space="preserve">Figure </w:t>
+        <w:t>Figure 8:</w:t>
       </w:r>
       <w:r>
         <w:rPr>
           <w:rFonts w:ascii="Times New Roman" w:hAnsi="Times New Roman" w:cs="Times New Roman"/>
           <w:lang w:val="en-CA"/>
         </w:rPr>
-        <w:t>8</w:t>
-      </w:r>
-      <w:r>
-        <w:rPr>
-          <w:rFonts w:ascii="Times New Roman" w:hAnsi="Times New Roman" w:cs="Times New Roman"/>
-          <w:lang w:val="en-CA"/>
-        </w:rPr>
-        <w:t>:</w:t>
-      </w:r>
-      <w:r>
-        <w:rPr>
-          <w:rFonts w:ascii="Times New Roman" w:hAnsi="Times New Roman" w:cs="Times New Roman"/>
-          <w:lang w:val="en-CA"/>
-        </w:rPr>
-        <w:t xml:space="preserve"> </w:t>
-      </w:r>
-      <w:r>
-        <w:rPr>
-          <w:rFonts w:ascii="Times New Roman" w:hAnsi="Times New Roman" w:cs="Times New Roman"/>
-          <w:lang w:val="en-CA"/>
-        </w:rPr>
-        <w:t xml:space="preserve">Average Execution Time While </w:t>
+        <w:t xml:space="preserve"> Average Execution Time While </w:t>
       </w:r>
       <w:r>
         <w:rPr>
@@ -1251,14 +1015,7 @@
           <w:rFonts w:ascii="Times New Roman" w:hAnsi="Times New Roman" w:cs="Times New Roman"/>
           <w:lang w:val="en-CA"/>
         </w:rPr>
-        <w:t xml:space="preserve">for </w:t>
-      </w:r>
-      <w:r>
-        <w:rPr>
-          <w:rFonts w:ascii="Times New Roman" w:hAnsi="Times New Roman" w:cs="Times New Roman"/>
-          <w:lang w:val="en-CA"/>
-        </w:rPr>
-        <w:t>Threads</w:t>
+        <w:t>for Threads</w:t>
       </w:r>
     </w:p>
     <w:p>
@@ -1282,35 +1039,14 @@
           <w:rFonts w:ascii="Times New Roman" w:hAnsi="Times New Roman" w:cs="Times New Roman"/>
           <w:lang w:val="en-CA"/>
         </w:rPr>
-        <w:t xml:space="preserve">Figure </w:t>
+        <w:t>Figure 9:</w:t>
       </w:r>
       <w:r>
         <w:rPr>
           <w:rFonts w:ascii="Times New Roman" w:hAnsi="Times New Roman" w:cs="Times New Roman"/>
           <w:lang w:val="en-CA"/>
         </w:rPr>
-        <w:t>9</w:t>
-      </w:r>
-      <w:r>
-        <w:rPr>
-          <w:rFonts w:ascii="Times New Roman" w:hAnsi="Times New Roman" w:cs="Times New Roman"/>
-          <w:lang w:val="en-CA"/>
-        </w:rPr>
-        <w:t>:</w:t>
-      </w:r>
-      <w:r>
-        <w:rPr>
-          <w:rFonts w:ascii="Times New Roman" w:hAnsi="Times New Roman" w:cs="Times New Roman"/>
-          <w:lang w:val="en-CA"/>
-        </w:rPr>
-        <w:t xml:space="preserve"> </w:t>
-      </w:r>
-      <w:r>
-        <w:rPr>
-          <w:rFonts w:ascii="Times New Roman" w:hAnsi="Times New Roman" w:cs="Times New Roman"/>
-          <w:lang w:val="en-CA"/>
-        </w:rPr>
-        <w:t xml:space="preserve">Average Execution Time While </w:t>
+        <w:t xml:space="preserve"> Average Execution Time While </w:t>
       </w:r>
       <w:r>
         <w:rPr>
@@ -1324,21 +1060,7 @@
           <w:rFonts w:ascii="Times New Roman" w:hAnsi="Times New Roman" w:cs="Times New Roman"/>
           <w:lang w:val="en-CA"/>
         </w:rPr>
-        <w:t xml:space="preserve">Number of </w:t>
-      </w:r>
-      <w:r>
-        <w:rPr>
-          <w:rFonts w:ascii="Times New Roman" w:hAnsi="Times New Roman" w:cs="Times New Roman"/>
-          <w:lang w:val="en-CA"/>
-        </w:rPr>
-        <w:t>Producers</w:t>
-      </w:r>
-      <w:r>
-        <w:rPr>
-          <w:rFonts w:ascii="Times New Roman" w:hAnsi="Times New Roman" w:cs="Times New Roman"/>
-          <w:lang w:val="en-CA"/>
-        </w:rPr>
-        <w:t xml:space="preserve"> </w:t>
+        <w:t xml:space="preserve">Number of Producers </w:t>
       </w:r>
       <w:r>
         <w:rPr>
@@ -1369,21 +1091,7 @@
           <w:rFonts w:ascii="Times New Roman" w:hAnsi="Times New Roman" w:cs="Times New Roman"/>
           <w:lang w:val="en-CA"/>
         </w:rPr>
-        <w:t xml:space="preserve">Figure </w:t>
-      </w:r>
-      <w:r>
-        <w:rPr>
-          <w:rFonts w:ascii="Times New Roman" w:hAnsi="Times New Roman" w:cs="Times New Roman"/>
-          <w:lang w:val="en-CA"/>
-        </w:rPr>
-        <w:t>10</w:t>
-      </w:r>
-      <w:r>
-        <w:rPr>
-          <w:rFonts w:ascii="Times New Roman" w:hAnsi="Times New Roman" w:cs="Times New Roman"/>
-          <w:lang w:val="en-CA"/>
-        </w:rPr>
-        <w:t>:</w:t>
+        <w:t>Figure 10:</w:t>
       </w:r>
       <w:r>
         <w:rPr>
@@ -1418,14 +1126,7 @@
           <w:rFonts w:ascii="Times New Roman" w:hAnsi="Times New Roman" w:cs="Times New Roman"/>
           <w:lang w:val="en-CA"/>
         </w:rPr>
-        <w:t xml:space="preserve">for </w:t>
-      </w:r>
-      <w:r>
-        <w:rPr>
-          <w:rFonts w:ascii="Times New Roman" w:hAnsi="Times New Roman" w:cs="Times New Roman"/>
-          <w:lang w:val="en-CA"/>
-        </w:rPr>
-        <w:t>Threads</w:t>
+        <w:t>for Threads</w:t>
       </w:r>
     </w:p>
     <w:p>
@@ -1449,35 +1150,14 @@
           <w:rFonts w:ascii="Times New Roman" w:hAnsi="Times New Roman" w:cs="Times New Roman"/>
           <w:lang w:val="en-CA"/>
         </w:rPr>
-        <w:t xml:space="preserve">Figure </w:t>
+        <w:t>Figure 11:</w:t>
       </w:r>
       <w:r>
         <w:rPr>
           <w:rFonts w:ascii="Times New Roman" w:hAnsi="Times New Roman" w:cs="Times New Roman"/>
           <w:lang w:val="en-CA"/>
         </w:rPr>
-        <w:t>11</w:t>
-      </w:r>
-      <w:r>
-        <w:rPr>
-          <w:rFonts w:ascii="Times New Roman" w:hAnsi="Times New Roman" w:cs="Times New Roman"/>
-          <w:lang w:val="en-CA"/>
-        </w:rPr>
-        <w:t>:</w:t>
-      </w:r>
-      <w:r>
-        <w:rPr>
-          <w:rFonts w:ascii="Times New Roman" w:hAnsi="Times New Roman" w:cs="Times New Roman"/>
-          <w:lang w:val="en-CA"/>
-        </w:rPr>
-        <w:t xml:space="preserve"> </w:t>
-      </w:r>
-      <w:r>
-        <w:rPr>
-          <w:rFonts w:ascii="Times New Roman" w:hAnsi="Times New Roman" w:cs="Times New Roman"/>
-          <w:lang w:val="en-CA"/>
-        </w:rPr>
-        <w:t xml:space="preserve">Average Execution Time While </w:t>
+        <w:t xml:space="preserve"> Average Execution Time While </w:t>
       </w:r>
       <w:r>
         <w:rPr>
@@ -1491,28 +1171,7 @@
           <w:rFonts w:ascii="Times New Roman" w:hAnsi="Times New Roman" w:cs="Times New Roman"/>
           <w:lang w:val="en-CA"/>
         </w:rPr>
-        <w:t xml:space="preserve">Number of </w:t>
-      </w:r>
-      <w:r>
-        <w:rPr>
-          <w:rFonts w:ascii="Times New Roman" w:hAnsi="Times New Roman" w:cs="Times New Roman"/>
-          <w:lang w:val="en-CA"/>
-        </w:rPr>
-        <w:t>Consumers</w:t>
-      </w:r>
-      <w:r>
-        <w:rPr>
-          <w:rFonts w:ascii="Times New Roman" w:hAnsi="Times New Roman" w:cs="Times New Roman"/>
-          <w:lang w:val="en-CA"/>
-        </w:rPr>
-        <w:t xml:space="preserve"> </w:t>
-      </w:r>
-      <w:r>
-        <w:rPr>
-          <w:rFonts w:ascii="Times New Roman" w:hAnsi="Times New Roman" w:cs="Times New Roman"/>
-          <w:lang w:val="en-CA"/>
-        </w:rPr>
-        <w:t>for Processes</w:t>
+        <w:t>Number of Consumers for Processes</w:t>
       </w:r>
     </w:p>
     <w:p>
@@ -1536,35 +1195,14 @@
           <w:rFonts w:ascii="Times New Roman" w:hAnsi="Times New Roman" w:cs="Times New Roman"/>
           <w:lang w:val="en-CA"/>
         </w:rPr>
-        <w:t xml:space="preserve">Figure </w:t>
+        <w:t>Figure 12:</w:t>
       </w:r>
       <w:r>
         <w:rPr>
           <w:rFonts w:ascii="Times New Roman" w:hAnsi="Times New Roman" w:cs="Times New Roman"/>
           <w:lang w:val="en-CA"/>
         </w:rPr>
-        <w:t>1</w:t>
-      </w:r>
-      <w:r>
-        <w:rPr>
-          <w:rFonts w:ascii="Times New Roman" w:hAnsi="Times New Roman" w:cs="Times New Roman"/>
-          <w:lang w:val="en-CA"/>
-        </w:rPr>
-        <w:t>2:</w:t>
-      </w:r>
-      <w:r>
-        <w:rPr>
-          <w:rFonts w:ascii="Times New Roman" w:hAnsi="Times New Roman" w:cs="Times New Roman"/>
-          <w:lang w:val="en-CA"/>
-        </w:rPr>
-        <w:t xml:space="preserve"> </w:t>
-      </w:r>
-      <w:r>
-        <w:rPr>
-          <w:rFonts w:ascii="Times New Roman" w:hAnsi="Times New Roman" w:cs="Times New Roman"/>
-          <w:lang w:val="en-CA"/>
-        </w:rPr>
-        <w:t xml:space="preserve">Average Execution Time While </w:t>
+        <w:t xml:space="preserve"> Average Execution Time While </w:t>
       </w:r>
       <w:r>
         <w:rPr>
@@ -1578,23 +1216,7 @@
           <w:rFonts w:ascii="Times New Roman" w:hAnsi="Times New Roman" w:cs="Times New Roman"/>
           <w:lang w:val="en-CA"/>
         </w:rPr>
-        <w:t xml:space="preserve">Number of Consumers </w:t>
-      </w:r>
-      <w:bookmarkStart w:id="1" w:name="_GoBack"/>
-      <w:bookmarkEnd w:id="1"/>
-      <w:r>
-        <w:rPr>
-          <w:rFonts w:ascii="Times New Roman" w:hAnsi="Times New Roman" w:cs="Times New Roman"/>
-          <w:lang w:val="en-CA"/>
-        </w:rPr>
-        <w:t xml:space="preserve">for </w:t>
-      </w:r>
-      <w:r>
-        <w:rPr>
-          <w:rFonts w:ascii="Times New Roman" w:hAnsi="Times New Roman" w:cs="Times New Roman"/>
-          <w:lang w:val="en-CA"/>
-        </w:rPr>
-        <w:t>Threads</w:t>
+        <w:t>Number of Consumers for Threads</w:t>
       </w:r>
     </w:p>
     <w:p>
@@ -6700,273 +6322,16 @@
       </w:pPr>
       <w:r>
         <w:rPr>
-          <w:rFonts w:ascii="Times New Roman" w:hAnsi="Times New Roman" w:cs="Times New Roman"/>
-          <w:lang w:val="en-CA"/>
-        </w:rPr>
-        <w:t xml:space="preserve">Average times were used to make more accurate conclusions. This is because if a single output of the program was used for comparison, there could be a multitude of factors that result in erroneous answers. Running the program 500 times with the same input and taking the average results in a much more accurate representation of how the processes or threads are working. Averaging removes any outlining erroneous values </w:t>
-      </w:r>
-      <w:r>
-        <w:rPr>
-          <w:rFonts w:ascii="Times New Roman" w:hAnsi="Times New Roman" w:cs="Times New Roman"/>
-          <w:lang w:val="en-CA"/>
-        </w:rPr>
-        <w:t>that could be caused by externalities outside of our control and provide more accurate data. Standard deviation</w:t>
-      </w:r>
-      <w:r>
-        <w:rPr>
-          <w:rFonts w:ascii="Times New Roman" w:hAnsi="Times New Roman" w:cs="Times New Roman"/>
-          <w:lang w:val="en-CA"/>
-        </w:rPr>
-        <w:t xml:space="preserve"> is calculated to show how consistent our data is. This</w:t>
-      </w:r>
-      <w:r>
-        <w:rPr>
-          <w:rFonts w:ascii="Times New Roman" w:hAnsi="Times New Roman" w:cs="Times New Roman"/>
-          <w:lang w:val="en-CA"/>
-        </w:rPr>
-        <w:t xml:space="preserve"> is to show if any erroneous results are present and if so to adjust our analysis accordingly.</w:t>
-      </w:r>
-    </w:p>
-    <w:p>
-      <w:pPr>
-        <w:tabs>
-          <w:tab w:val="left" w:pos="3186"/>
-        </w:tabs>
-        <w:spacing w:line="360" w:lineRule="auto"/>
-        <w:rPr>
-          <w:rFonts w:ascii="Times New Roman" w:hAnsi="Times New Roman" w:cs="Times New Roman"/>
-          <w:lang w:val="en-CA"/>
-        </w:rPr>
-      </w:pPr>
-    </w:p>
-    <w:p>
-      <w:pPr>
-        <w:tabs>
-          <w:tab w:val="left" w:pos="3186"/>
-        </w:tabs>
-        <w:spacing w:line="360" w:lineRule="auto"/>
-        <w:rPr>
-          <w:rFonts w:ascii="Times New Roman" w:hAnsi="Times New Roman" w:cs="Times New Roman"/>
-          <w:lang w:val="en-CA"/>
-        </w:rPr>
-      </w:pPr>
-    </w:p>
-    <w:p>
-      <w:pPr>
-        <w:tabs>
-          <w:tab w:val="left" w:pos="3186"/>
-        </w:tabs>
-        <w:spacing w:line="360" w:lineRule="auto"/>
-        <w:rPr>
-          <w:rFonts w:ascii="Times New Roman" w:hAnsi="Times New Roman" w:cs="Times New Roman"/>
-          <w:sz w:val="40"/>
-          <w:szCs w:val="40"/>
-          <w:lang w:val="en-CA"/>
-        </w:rPr>
-      </w:pPr>
-    </w:p>
-    <w:p>
-      <w:pPr>
-        <w:tabs>
-          <w:tab w:val="left" w:pos="3186"/>
-        </w:tabs>
-        <w:spacing w:line="360" w:lineRule="auto"/>
-        <w:rPr>
-          <w:rFonts w:ascii="Times New Roman" w:hAnsi="Times New Roman" w:cs="Times New Roman"/>
-          <w:sz w:val="40"/>
-          <w:szCs w:val="40"/>
-          <w:lang w:val="en-CA"/>
-        </w:rPr>
-      </w:pPr>
-    </w:p>
-    <w:p>
-      <w:pPr>
-        <w:tabs>
-          <w:tab w:val="left" w:pos="3186"/>
-        </w:tabs>
-        <w:spacing w:line="360" w:lineRule="auto"/>
-        <w:rPr>
-          <w:rFonts w:ascii="Times New Roman" w:hAnsi="Times New Roman" w:cs="Times New Roman"/>
-          <w:sz w:val="40"/>
-          <w:szCs w:val="40"/>
-          <w:lang w:val="en-CA"/>
-        </w:rPr>
-      </w:pPr>
-    </w:p>
-    <w:p>
-      <w:pPr>
-        <w:tabs>
-          <w:tab w:val="left" w:pos="3186"/>
-        </w:tabs>
-        <w:spacing w:line="360" w:lineRule="auto"/>
-        <w:rPr>
-          <w:rFonts w:ascii="Times New Roman" w:hAnsi="Times New Roman" w:cs="Times New Roman"/>
-          <w:sz w:val="40"/>
-          <w:szCs w:val="40"/>
-          <w:lang w:val="en-CA"/>
-        </w:rPr>
-      </w:pPr>
-    </w:p>
-    <w:p>
-      <w:pPr>
-        <w:tabs>
-          <w:tab w:val="left" w:pos="3186"/>
-        </w:tabs>
-        <w:spacing w:line="360" w:lineRule="auto"/>
-        <w:rPr>
-          <w:rFonts w:ascii="Times New Roman" w:hAnsi="Times New Roman" w:cs="Times New Roman"/>
-          <w:sz w:val="40"/>
-          <w:szCs w:val="40"/>
-          <w:lang w:val="en-CA"/>
-        </w:rPr>
-      </w:pPr>
-    </w:p>
-    <w:p>
-      <w:pPr>
-        <w:tabs>
-          <w:tab w:val="left" w:pos="3186"/>
-        </w:tabs>
-        <w:spacing w:line="360" w:lineRule="auto"/>
-        <w:rPr>
-          <w:rFonts w:ascii="Times New Roman" w:hAnsi="Times New Roman" w:cs="Times New Roman"/>
-          <w:sz w:val="40"/>
-          <w:szCs w:val="40"/>
-          <w:lang w:val="en-CA"/>
-        </w:rPr>
-      </w:pPr>
-    </w:p>
-    <w:p>
-      <w:pPr>
-        <w:tabs>
-          <w:tab w:val="left" w:pos="3186"/>
-        </w:tabs>
-        <w:spacing w:line="360" w:lineRule="auto"/>
-        <w:rPr>
-          <w:rFonts w:ascii="Times New Roman" w:hAnsi="Times New Roman" w:cs="Times New Roman"/>
-          <w:sz w:val="40"/>
-          <w:szCs w:val="40"/>
-          <w:lang w:val="en-CA"/>
-        </w:rPr>
-      </w:pPr>
-    </w:p>
-    <w:p>
-      <w:pPr>
-        <w:tabs>
-          <w:tab w:val="left" w:pos="3186"/>
-        </w:tabs>
-        <w:spacing w:line="360" w:lineRule="auto"/>
-        <w:rPr>
-          <w:rFonts w:ascii="Times New Roman" w:hAnsi="Times New Roman" w:cs="Times New Roman"/>
-          <w:sz w:val="40"/>
-          <w:szCs w:val="40"/>
-          <w:lang w:val="en-CA"/>
-        </w:rPr>
-      </w:pPr>
-    </w:p>
-    <w:p>
-      <w:pPr>
-        <w:tabs>
-          <w:tab w:val="left" w:pos="3186"/>
-        </w:tabs>
-        <w:spacing w:line="360" w:lineRule="auto"/>
-        <w:rPr>
-          <w:rFonts w:ascii="Times New Roman" w:hAnsi="Times New Roman" w:cs="Times New Roman"/>
-          <w:sz w:val="40"/>
-          <w:szCs w:val="40"/>
-          <w:lang w:val="en-CA"/>
-        </w:rPr>
-      </w:pPr>
-    </w:p>
-    <w:p>
-      <w:pPr>
-        <w:tabs>
-          <w:tab w:val="left" w:pos="3186"/>
-        </w:tabs>
-        <w:spacing w:line="360" w:lineRule="auto"/>
-        <w:rPr>
-          <w:rFonts w:ascii="Times New Roman" w:hAnsi="Times New Roman" w:cs="Times New Roman"/>
-          <w:sz w:val="40"/>
-          <w:szCs w:val="40"/>
-          <w:lang w:val="en-CA"/>
-        </w:rPr>
-      </w:pPr>
-    </w:p>
-    <w:p>
-      <w:pPr>
-        <w:tabs>
-          <w:tab w:val="left" w:pos="3186"/>
-        </w:tabs>
-        <w:spacing w:line="360" w:lineRule="auto"/>
-        <w:rPr>
-          <w:rFonts w:ascii="Times New Roman" w:hAnsi="Times New Roman" w:cs="Times New Roman"/>
-          <w:sz w:val="40"/>
-          <w:szCs w:val="40"/>
-          <w:lang w:val="en-CA"/>
-        </w:rPr>
-      </w:pPr>
-    </w:p>
-    <w:p>
-      <w:pPr>
-        <w:tabs>
-          <w:tab w:val="left" w:pos="3186"/>
-        </w:tabs>
-        <w:spacing w:line="360" w:lineRule="auto"/>
-        <w:rPr>
-          <w:rFonts w:ascii="Times New Roman" w:hAnsi="Times New Roman" w:cs="Times New Roman"/>
-          <w:sz w:val="40"/>
-          <w:szCs w:val="40"/>
-          <w:lang w:val="en-CA"/>
-        </w:rPr>
-      </w:pPr>
-    </w:p>
-    <w:p>
-      <w:pPr>
-        <w:tabs>
-          <w:tab w:val="left" w:pos="3186"/>
-        </w:tabs>
-        <w:spacing w:line="360" w:lineRule="auto"/>
-        <w:jc w:val="center"/>
-        <w:rPr>
-          <w:rFonts w:ascii="Times New Roman" w:hAnsi="Times New Roman" w:cs="Times New Roman"/>
-          <w:sz w:val="40"/>
-          <w:szCs w:val="40"/>
-          <w:lang w:val="en-CA"/>
-        </w:rPr>
-      </w:pPr>
-      <w:r>
-        <w:rPr>
-          <w:rFonts w:ascii="Times New Roman" w:hAnsi="Times New Roman" w:cs="Times New Roman"/>
-          <w:lang w:val="en-CA"/>
-        </w:rPr>
-        <w:lastRenderedPageBreak/>
-        <w:t>Figure</w:t>
-      </w:r>
-      <w:r>
-        <w:rPr>
-          <w:rFonts w:ascii="Times New Roman" w:hAnsi="Times New Roman" w:cs="Times New Roman"/>
-          <w:lang w:val="en-CA"/>
-        </w:rPr>
-        <w:t xml:space="preserve"> 1: </w:t>
-      </w:r>
-      <w:r>
-        <w:rPr>
-          <w:rFonts w:ascii="Times New Roman" w:hAnsi="Times New Roman" w:cs="Times New Roman"/>
-          <w:lang w:val="en-CA"/>
-        </w:rPr>
-        <w:t xml:space="preserve">Average Execution Time of Processes </w:t>
-      </w:r>
-      <w:r>
-        <w:rPr>
           <w:noProof/>
         </w:rPr>
         <w:drawing>
-          <wp:anchor distT="0" distB="0" distL="114300" distR="114300" simplePos="0" relativeHeight="251668480" behindDoc="1" locked="0" layoutInCell="1" allowOverlap="1" wp14:anchorId="71D1B08F">
+          <wp:anchor distT="0" distB="0" distL="114300" distR="114300" simplePos="0" relativeHeight="251668480" behindDoc="1" locked="0" layoutInCell="1" allowOverlap="1" wp14:anchorId="6B6D8F7C" wp14:editId="1C9F3CC5">
             <wp:simplePos x="0" y="0"/>
             <wp:positionH relativeFrom="column">
-              <wp:posOffset>203200</wp:posOffset>
+              <wp:posOffset>307340</wp:posOffset>
             </wp:positionH>
             <wp:positionV relativeFrom="paragraph">
-              <wp:posOffset>60960</wp:posOffset>
+              <wp:posOffset>2178685</wp:posOffset>
             </wp:positionV>
             <wp:extent cx="5466080" cy="3332480"/>
             <wp:effectExtent l="0" t="0" r="7620" b="7620"/>
@@ -7001,6 +6366,34 @@
           </wp:anchor>
         </w:drawing>
       </w:r>
+      <w:r>
+        <w:rPr>
+          <w:rFonts w:ascii="Times New Roman" w:hAnsi="Times New Roman" w:cs="Times New Roman"/>
+          <w:lang w:val="en-CA"/>
+        </w:rPr>
+        <w:t xml:space="preserve">Average times were used to make more accurate conclusions. This is because if a single output of the program was used for comparison, there could be a multitude of factors that result in erroneous answers. Running the program 500 times with the same input and taking the average results in a much more accurate representation of how the processes or threads are working. Averaging removes any outlining erroneous values </w:t>
+      </w:r>
+      <w:r>
+        <w:rPr>
+          <w:rFonts w:ascii="Times New Roman" w:hAnsi="Times New Roman" w:cs="Times New Roman"/>
+          <w:lang w:val="en-CA"/>
+        </w:rPr>
+        <w:t>that could be caused by externalities outside of our control and provide more accurate data. Standard deviation</w:t>
+      </w:r>
+      <w:r>
+        <w:rPr>
+          <w:rFonts w:ascii="Times New Roman" w:hAnsi="Times New Roman" w:cs="Times New Roman"/>
+          <w:lang w:val="en-CA"/>
+        </w:rPr>
+        <w:t xml:space="preserve"> is calculated to show how consistent our data is. This</w:t>
+      </w:r>
+      <w:r>
+        <w:rPr>
+          <w:rFonts w:ascii="Times New Roman" w:hAnsi="Times New Roman" w:cs="Times New Roman"/>
+          <w:lang w:val="en-CA"/>
+        </w:rPr>
+        <w:t xml:space="preserve"> is to show if any erroneous results are present and if so to adjust our analysis accordingly.</w:t>
+      </w:r>
     </w:p>
     <w:p>
       <w:pPr>
@@ -7008,6 +6401,20 @@
           <w:tab w:val="left" w:pos="3186"/>
         </w:tabs>
         <w:spacing w:line="360" w:lineRule="auto"/>
+        <w:jc w:val="center"/>
+        <w:rPr>
+          <w:rFonts w:ascii="Times New Roman" w:hAnsi="Times New Roman" w:cs="Times New Roman"/>
+          <w:lang w:val="en-CA"/>
+        </w:rPr>
+      </w:pPr>
+    </w:p>
+    <w:p>
+      <w:pPr>
+        <w:tabs>
+          <w:tab w:val="left" w:pos="3186"/>
+        </w:tabs>
+        <w:spacing w:line="360" w:lineRule="auto"/>
+        <w:jc w:val="center"/>
         <w:rPr>
           <w:rFonts w:ascii="Times New Roman" w:hAnsi="Times New Roman" w:cs="Times New Roman"/>
           <w:sz w:val="40"/>
@@ -7017,25 +6424,61 @@
       </w:pPr>
       <w:r>
         <w:rPr>
+          <w:rFonts w:ascii="Times New Roman" w:hAnsi="Times New Roman" w:cs="Times New Roman"/>
+          <w:lang w:val="en-CA"/>
+        </w:rPr>
+        <w:t>Figure</w:t>
+      </w:r>
+      <w:r>
+        <w:rPr>
+          <w:rFonts w:ascii="Times New Roman" w:hAnsi="Times New Roman" w:cs="Times New Roman"/>
+          <w:lang w:val="en-CA"/>
+        </w:rPr>
+        <w:t xml:space="preserve"> 1: </w:t>
+      </w:r>
+      <w:r>
+        <w:rPr>
+          <w:rFonts w:ascii="Times New Roman" w:hAnsi="Times New Roman" w:cs="Times New Roman"/>
+          <w:lang w:val="en-CA"/>
+        </w:rPr>
+        <w:t xml:space="preserve">Average Execution Time of Processes </w:t>
+      </w:r>
+    </w:p>
+    <w:p>
+      <w:pPr>
+        <w:tabs>
+          <w:tab w:val="left" w:pos="3186"/>
+        </w:tabs>
+        <w:spacing w:line="360" w:lineRule="auto"/>
+        <w:rPr>
+          <w:rFonts w:ascii="Times New Roman" w:hAnsi="Times New Roman" w:cs="Times New Roman"/>
+          <w:sz w:val="40"/>
+          <w:szCs w:val="40"/>
+          <w:lang w:val="en-CA"/>
+        </w:rPr>
+      </w:pPr>
+      <w:r>
+        <w:rPr>
           <w:noProof/>
         </w:rPr>
+        <w:lastRenderedPageBreak/>
         <w:drawing>
-          <wp:anchor distT="0" distB="0" distL="114300" distR="114300" simplePos="0" relativeHeight="251669504" behindDoc="1" locked="0" layoutInCell="1" allowOverlap="1" wp14:anchorId="0329E170">
+          <wp:anchor distT="0" distB="0" distL="114300" distR="114300" simplePos="0" relativeHeight="251669504" behindDoc="1" locked="0" layoutInCell="1" allowOverlap="1" wp14:anchorId="10406847" wp14:editId="3F4C4E37">
             <wp:simplePos x="0" y="0"/>
             <wp:positionH relativeFrom="column">
-              <wp:posOffset>203200</wp:posOffset>
+              <wp:posOffset>201930</wp:posOffset>
             </wp:positionH>
             <wp:positionV relativeFrom="paragraph">
-              <wp:posOffset>328930</wp:posOffset>
+              <wp:posOffset>329565</wp:posOffset>
             </wp:positionV>
-            <wp:extent cx="5506720" cy="3251200"/>
-            <wp:effectExtent l="0" t="0" r="17780" b="12700"/>
+            <wp:extent cx="5618480" cy="3306445"/>
+            <wp:effectExtent l="0" t="0" r="7620" b="8255"/>
             <wp:wrapTight wrapText="bothSides">
               <wp:wrapPolygon edited="0">
                 <wp:start x="0" y="0"/>
-                <wp:lineTo x="0" y="21600"/>
-                <wp:lineTo x="21620" y="21600"/>
-                <wp:lineTo x="21620" y="0"/>
+                <wp:lineTo x="0" y="21571"/>
+                <wp:lineTo x="21580" y="21571"/>
+                <wp:lineTo x="21580" y="0"/>
                 <wp:lineTo x="0" y="0"/>
               </wp:wrapPolygon>
             </wp:wrapTight>
@@ -7071,19 +6514,6 @@
         <w:jc w:val="center"/>
         <w:rPr>
           <w:rFonts w:ascii="Times New Roman" w:hAnsi="Times New Roman" w:cs="Times New Roman"/>
-          <w:lang w:val="en-CA"/>
-        </w:rPr>
-      </w:pPr>
-    </w:p>
-    <w:p>
-      <w:pPr>
-        <w:tabs>
-          <w:tab w:val="left" w:pos="3186"/>
-        </w:tabs>
-        <w:spacing w:line="360" w:lineRule="auto"/>
-        <w:jc w:val="center"/>
-        <w:rPr>
-          <w:rFonts w:ascii="Times New Roman" w:hAnsi="Times New Roman" w:cs="Times New Roman"/>
           <w:sz w:val="40"/>
           <w:szCs w:val="40"/>
           <w:lang w:val="en-CA"/>
@@ -7091,6 +6521,52 @@
       </w:pPr>
       <w:r>
         <w:rPr>
+          <w:noProof/>
+        </w:rPr>
+        <w:drawing>
+          <wp:anchor distT="0" distB="0" distL="114300" distR="114300" simplePos="0" relativeHeight="251666432" behindDoc="1" locked="0" layoutInCell="1" allowOverlap="1" wp14:anchorId="4850E477" wp14:editId="65F35955">
+            <wp:simplePos x="0" y="0"/>
+            <wp:positionH relativeFrom="column">
+              <wp:posOffset>201930</wp:posOffset>
+            </wp:positionH>
+            <wp:positionV relativeFrom="paragraph">
+              <wp:posOffset>3684270</wp:posOffset>
+            </wp:positionV>
+            <wp:extent cx="5618480" cy="3315335"/>
+            <wp:effectExtent l="0" t="0" r="7620" b="7620"/>
+            <wp:wrapTight wrapText="bothSides">
+              <wp:wrapPolygon edited="0">
+                <wp:start x="0" y="0"/>
+                <wp:lineTo x="0" y="21563"/>
+                <wp:lineTo x="21580" y="21563"/>
+                <wp:lineTo x="21580" y="0"/>
+                <wp:lineTo x="0" y="0"/>
+              </wp:wrapPolygon>
+            </wp:wrapTight>
+            <wp:docPr id="3" name="Chart 3">
+              <a:extLst xmlns:a="http://schemas.openxmlformats.org/drawingml/2006/main">
+                <a:ext uri="{FF2B5EF4-FFF2-40B4-BE49-F238E27FC236}">
+                  <a16:creationId xmlns:a16="http://schemas.microsoft.com/office/drawing/2014/main" id="{7359420C-DD7F-EB47-84C0-975BF16CC825}"/>
+                </a:ext>
+              </a:extLst>
+            </wp:docPr>
+            <wp:cNvGraphicFramePr/>
+            <a:graphic xmlns:a="http://schemas.openxmlformats.org/drawingml/2006/main">
+              <a:graphicData uri="http://schemas.openxmlformats.org/drawingml/2006/chart">
+                <c:chart xmlns:c="http://schemas.openxmlformats.org/drawingml/2006/chart" xmlns:r="http://schemas.openxmlformats.org/officeDocument/2006/relationships" r:id="rId9"/>
+              </a:graphicData>
+            </a:graphic>
+            <wp14:sizeRelH relativeFrom="page">
+              <wp14:pctWidth>0</wp14:pctWidth>
+            </wp14:sizeRelH>
+            <wp14:sizeRelV relativeFrom="page">
+              <wp14:pctHeight>0</wp14:pctHeight>
+            </wp14:sizeRelV>
+          </wp:anchor>
+        </w:drawing>
+      </w:r>
+      <w:r>
+        <w:rPr>
           <w:rFonts w:ascii="Times New Roman" w:hAnsi="Times New Roman" w:cs="Times New Roman"/>
           <w:lang w:val="en-CA"/>
         </w:rPr>
@@ -7122,14 +6598,7 @@
           <w:rFonts w:ascii="Times New Roman" w:hAnsi="Times New Roman" w:cs="Times New Roman"/>
           <w:lang w:val="en-CA"/>
         </w:rPr>
-        <w:t xml:space="preserve">Standard Deviation </w:t>
-      </w:r>
-      <w:r>
-        <w:rPr>
-          <w:rFonts w:ascii="Times New Roman" w:hAnsi="Times New Roman" w:cs="Times New Roman"/>
-          <w:lang w:val="en-CA"/>
-        </w:rPr>
-        <w:t>of Processes</w:t>
+        <w:t>Standard Deviation of Processes</w:t>
       </w:r>
     </w:p>
     <w:p>
@@ -7161,17 +6630,38 @@
       </w:pPr>
       <w:r>
         <w:rPr>
+          <w:rFonts w:ascii="Times New Roman" w:hAnsi="Times New Roman" w:cs="Times New Roman"/>
+          <w:lang w:val="en-CA"/>
+        </w:rPr>
+        <w:t>Figure 3: Average Execution Time of Threads</w:t>
+      </w:r>
+    </w:p>
+    <w:p>
+      <w:pPr>
+        <w:tabs>
+          <w:tab w:val="left" w:pos="3186"/>
+        </w:tabs>
+        <w:spacing w:line="360" w:lineRule="auto"/>
+        <w:rPr>
+          <w:rFonts w:ascii="Times New Roman" w:hAnsi="Times New Roman" w:cs="Times New Roman"/>
+          <w:sz w:val="40"/>
+          <w:szCs w:val="40"/>
+          <w:lang w:val="en-CA"/>
+        </w:rPr>
+      </w:pPr>
+      <w:r>
+        <w:rPr>
           <w:noProof/>
         </w:rPr>
         <w:lastRenderedPageBreak/>
         <w:drawing>
-          <wp:anchor distT="0" distB="0" distL="114300" distR="114300" simplePos="0" relativeHeight="251667456" behindDoc="1" locked="0" layoutInCell="1" allowOverlap="1" wp14:anchorId="52E248E3">
+          <wp:anchor distT="0" distB="0" distL="114300" distR="114300" simplePos="0" relativeHeight="251667456" behindDoc="1" locked="0" layoutInCell="1" allowOverlap="1" wp14:anchorId="53BDEA3E" wp14:editId="046309C7">
             <wp:simplePos x="0" y="0"/>
             <wp:positionH relativeFrom="column">
-              <wp:posOffset>182880</wp:posOffset>
+              <wp:posOffset>331366</wp:posOffset>
             </wp:positionH>
             <wp:positionV relativeFrom="paragraph">
-              <wp:posOffset>3952240</wp:posOffset>
+              <wp:posOffset>576</wp:posOffset>
             </wp:positionV>
             <wp:extent cx="5588000" cy="3596640"/>
             <wp:effectExtent l="0" t="0" r="12700" b="10160"/>
@@ -7194,52 +6684,6 @@
             <wp:cNvGraphicFramePr/>
             <a:graphic xmlns:a="http://schemas.openxmlformats.org/drawingml/2006/main">
               <a:graphicData uri="http://schemas.openxmlformats.org/drawingml/2006/chart">
-                <c:chart xmlns:c="http://schemas.openxmlformats.org/drawingml/2006/chart" xmlns:r="http://schemas.openxmlformats.org/officeDocument/2006/relationships" r:id="rId9"/>
-              </a:graphicData>
-            </a:graphic>
-            <wp14:sizeRelH relativeFrom="page">
-              <wp14:pctWidth>0</wp14:pctWidth>
-            </wp14:sizeRelH>
-            <wp14:sizeRelV relativeFrom="page">
-              <wp14:pctHeight>0</wp14:pctHeight>
-            </wp14:sizeRelV>
-          </wp:anchor>
-        </w:drawing>
-      </w:r>
-      <w:r>
-        <w:rPr>
-          <w:noProof/>
-        </w:rPr>
-        <w:drawing>
-          <wp:anchor distT="0" distB="0" distL="114300" distR="114300" simplePos="0" relativeHeight="251666432" behindDoc="1" locked="0" layoutInCell="1" allowOverlap="1" wp14:anchorId="3735A1CC">
-            <wp:simplePos x="0" y="0"/>
-            <wp:positionH relativeFrom="column">
-              <wp:posOffset>223520</wp:posOffset>
-            </wp:positionH>
-            <wp:positionV relativeFrom="paragraph">
-              <wp:posOffset>50165</wp:posOffset>
-            </wp:positionV>
-            <wp:extent cx="5618480" cy="3315335"/>
-            <wp:effectExtent l="0" t="0" r="7620" b="12065"/>
-            <wp:wrapTight wrapText="bothSides">
-              <wp:wrapPolygon edited="0">
-                <wp:start x="0" y="0"/>
-                <wp:lineTo x="0" y="21596"/>
-                <wp:lineTo x="21580" y="21596"/>
-                <wp:lineTo x="21580" y="0"/>
-                <wp:lineTo x="0" y="0"/>
-              </wp:wrapPolygon>
-            </wp:wrapTight>
-            <wp:docPr id="3" name="Chart 3">
-              <a:extLst xmlns:a="http://schemas.openxmlformats.org/drawingml/2006/main">
-                <a:ext uri="{FF2B5EF4-FFF2-40B4-BE49-F238E27FC236}">
-                  <a16:creationId xmlns:a16="http://schemas.microsoft.com/office/drawing/2014/main" id="{7359420C-DD7F-EB47-84C0-975BF16CC825}"/>
-                </a:ext>
-              </a:extLst>
-            </wp:docPr>
-            <wp:cNvGraphicFramePr/>
-            <a:graphic xmlns:a="http://schemas.openxmlformats.org/drawingml/2006/main">
-              <a:graphicData uri="http://schemas.openxmlformats.org/drawingml/2006/chart">
                 <c:chart xmlns:c="http://schemas.openxmlformats.org/drawingml/2006/chart" xmlns:r="http://schemas.openxmlformats.org/officeDocument/2006/relationships" r:id="rId10"/>
               </a:graphicData>
             </a:graphic>
@@ -7252,27 +6696,6 @@
           </wp:anchor>
         </w:drawing>
       </w:r>
-      <w:r>
-        <w:rPr>
-          <w:rFonts w:ascii="Times New Roman" w:hAnsi="Times New Roman" w:cs="Times New Roman"/>
-          <w:lang w:val="en-CA"/>
-        </w:rPr>
-        <w:t>Figure 3: Average Execution Time of Threads</w:t>
-      </w:r>
-    </w:p>
-    <w:p>
-      <w:pPr>
-        <w:tabs>
-          <w:tab w:val="left" w:pos="3186"/>
-        </w:tabs>
-        <w:spacing w:line="360" w:lineRule="auto"/>
-        <w:rPr>
-          <w:rFonts w:ascii="Times New Roman" w:hAnsi="Times New Roman" w:cs="Times New Roman"/>
-          <w:sz w:val="40"/>
-          <w:szCs w:val="40"/>
-          <w:lang w:val="en-CA"/>
-        </w:rPr>
-      </w:pPr>
     </w:p>
     <w:p>
       <w:pPr>
@@ -7283,8 +6706,6 @@
         <w:jc w:val="center"/>
         <w:rPr>
           <w:rFonts w:ascii="Times New Roman" w:hAnsi="Times New Roman" w:cs="Times New Roman"/>
-          <w:sz w:val="40"/>
-          <w:szCs w:val="40"/>
           <w:lang w:val="en-CA"/>
         </w:rPr>
       </w:pPr>
@@ -7302,6 +6723,21 @@
           <w:tab w:val="left" w:pos="3186"/>
         </w:tabs>
         <w:spacing w:line="360" w:lineRule="auto"/>
+        <w:jc w:val="center"/>
+        <w:rPr>
+          <w:rFonts w:ascii="Times New Roman" w:hAnsi="Times New Roman" w:cs="Times New Roman"/>
+          <w:sz w:val="40"/>
+          <w:szCs w:val="40"/>
+          <w:lang w:val="en-CA"/>
+        </w:rPr>
+      </w:pPr>
+    </w:p>
+    <w:p>
+      <w:pPr>
+        <w:tabs>
+          <w:tab w:val="left" w:pos="3186"/>
+        </w:tabs>
+        <w:spacing w:line="360" w:lineRule="auto"/>
         <w:rPr>
           <w:rFonts w:ascii="Times New Roman" w:hAnsi="Times New Roman" w:cs="Times New Roman"/>
           <w:sz w:val="28"/>
@@ -7316,7 +6752,6 @@
           <w:szCs w:val="28"/>
           <w:lang w:val="en-CA"/>
         </w:rPr>
-        <w:lastRenderedPageBreak/>
         <w:t>From Figures 1-4, it can be seen that processes are almost always slower in terms of average execution time although they have a lower standard deviation.</w:t>
       </w:r>
     </w:p>
@@ -7340,7 +6775,90 @@
           <w:tab w:val="left" w:pos="3186"/>
         </w:tabs>
         <w:spacing w:line="360" w:lineRule="auto"/>
-        <w:jc w:val="center"/>
+        <w:rPr>
+          <w:rFonts w:ascii="Times New Roman" w:hAnsi="Times New Roman" w:cs="Times New Roman"/>
+          <w:sz w:val="28"/>
+          <w:szCs w:val="28"/>
+          <w:lang w:val="en-CA"/>
+        </w:rPr>
+      </w:pPr>
+    </w:p>
+    <w:p>
+      <w:pPr>
+        <w:tabs>
+          <w:tab w:val="left" w:pos="3186"/>
+        </w:tabs>
+        <w:spacing w:line="360" w:lineRule="auto"/>
+        <w:rPr>
+          <w:rFonts w:ascii="Times New Roman" w:hAnsi="Times New Roman" w:cs="Times New Roman"/>
+          <w:sz w:val="28"/>
+          <w:szCs w:val="28"/>
+          <w:lang w:val="en-CA"/>
+        </w:rPr>
+      </w:pPr>
+    </w:p>
+    <w:p>
+      <w:pPr>
+        <w:tabs>
+          <w:tab w:val="left" w:pos="3186"/>
+        </w:tabs>
+        <w:spacing w:line="360" w:lineRule="auto"/>
+        <w:rPr>
+          <w:rFonts w:ascii="Times New Roman" w:hAnsi="Times New Roman" w:cs="Times New Roman"/>
+          <w:sz w:val="28"/>
+          <w:szCs w:val="28"/>
+          <w:lang w:val="en-CA"/>
+        </w:rPr>
+      </w:pPr>
+    </w:p>
+    <w:p>
+      <w:pPr>
+        <w:tabs>
+          <w:tab w:val="left" w:pos="3186"/>
+        </w:tabs>
+        <w:spacing w:line="360" w:lineRule="auto"/>
+        <w:rPr>
+          <w:rFonts w:ascii="Times New Roman" w:hAnsi="Times New Roman" w:cs="Times New Roman"/>
+          <w:sz w:val="28"/>
+          <w:szCs w:val="28"/>
+          <w:lang w:val="en-CA"/>
+        </w:rPr>
+      </w:pPr>
+    </w:p>
+    <w:p>
+      <w:pPr>
+        <w:tabs>
+          <w:tab w:val="left" w:pos="3186"/>
+        </w:tabs>
+        <w:spacing w:line="360" w:lineRule="auto"/>
+        <w:rPr>
+          <w:rFonts w:ascii="Times New Roman" w:hAnsi="Times New Roman" w:cs="Times New Roman"/>
+          <w:sz w:val="28"/>
+          <w:szCs w:val="28"/>
+          <w:lang w:val="en-CA"/>
+        </w:rPr>
+      </w:pPr>
+    </w:p>
+    <w:p>
+      <w:pPr>
+        <w:tabs>
+          <w:tab w:val="left" w:pos="3186"/>
+        </w:tabs>
+        <w:spacing w:line="360" w:lineRule="auto"/>
+        <w:rPr>
+          <w:rFonts w:ascii="Times New Roman" w:hAnsi="Times New Roman" w:cs="Times New Roman"/>
+          <w:sz w:val="28"/>
+          <w:szCs w:val="28"/>
+          <w:lang w:val="en-CA"/>
+        </w:rPr>
+      </w:pPr>
+    </w:p>
+    <w:p>
+      <w:pPr>
+        <w:tabs>
+          <w:tab w:val="left" w:pos="3186"/>
+        </w:tabs>
+        <w:spacing w:line="360" w:lineRule="auto"/>
         <w:rPr>
           <w:rFonts w:ascii="Times New Roman" w:hAnsi="Times New Roman" w:cs="Times New Roman"/>
           <w:sz w:val="40"/>
@@ -7348,15 +6866,16 @@
           <w:lang w:val="en-CA"/>
         </w:rPr>
       </w:pPr>
-      <w:r>
+    </w:p>
+    <w:p>
+      <w:pPr>
         <w:rPr>
           <w:rFonts w:ascii="Times New Roman" w:hAnsi="Times New Roman" w:cs="Times New Roman"/>
           <w:sz w:val="40"/>
           <w:szCs w:val="40"/>
           <w:lang w:val="en-CA"/>
         </w:rPr>
-        <w:t xml:space="preserve">Advantages and Disadvantages of </w:t>
-      </w:r>
+      </w:pPr>
       <w:r>
         <w:rPr>
           <w:rFonts w:ascii="Times New Roman" w:hAnsi="Times New Roman" w:cs="Times New Roman"/>
@@ -7364,7 +6883,7 @@
           <w:szCs w:val="40"/>
           <w:lang w:val="en-CA"/>
         </w:rPr>
-        <w:t>Threads and Processes</w:t>
+        <w:br w:type="page"/>
       </w:r>
     </w:p>
     <w:p>
@@ -7380,237 +6899,13 @@
           <w:lang w:val="en-CA"/>
         </w:rPr>
       </w:pPr>
-    </w:p>
-    <w:p>
-      <w:pPr>
-        <w:tabs>
-          <w:tab w:val="left" w:pos="3186"/>
-        </w:tabs>
-        <w:spacing w:line="360" w:lineRule="auto"/>
-        <w:rPr>
-          <w:rFonts w:ascii="Times New Roman" w:hAnsi="Times New Roman" w:cs="Times New Roman"/>
-          <w:sz w:val="40"/>
-          <w:szCs w:val="40"/>
-          <w:lang w:val="en-CA"/>
-        </w:rPr>
-      </w:pPr>
-    </w:p>
-    <w:p>
-      <w:pPr>
-        <w:tabs>
-          <w:tab w:val="left" w:pos="3186"/>
-        </w:tabs>
-        <w:spacing w:line="360" w:lineRule="auto"/>
-        <w:rPr>
-          <w:rFonts w:ascii="Times New Roman" w:hAnsi="Times New Roman" w:cs="Times New Roman"/>
-          <w:sz w:val="40"/>
-          <w:szCs w:val="40"/>
-          <w:lang w:val="en-CA"/>
-        </w:rPr>
-      </w:pPr>
-    </w:p>
-    <w:p>
-      <w:pPr>
-        <w:tabs>
-          <w:tab w:val="left" w:pos="3186"/>
-        </w:tabs>
-        <w:spacing w:line="360" w:lineRule="auto"/>
-        <w:rPr>
-          <w:rFonts w:ascii="Times New Roman" w:hAnsi="Times New Roman" w:cs="Times New Roman"/>
-          <w:sz w:val="40"/>
-          <w:szCs w:val="40"/>
-          <w:lang w:val="en-CA"/>
-        </w:rPr>
-      </w:pPr>
-    </w:p>
-    <w:p>
-      <w:pPr>
-        <w:tabs>
-          <w:tab w:val="left" w:pos="3186"/>
-        </w:tabs>
-        <w:spacing w:line="360" w:lineRule="auto"/>
-        <w:rPr>
-          <w:rFonts w:ascii="Times New Roman" w:hAnsi="Times New Roman" w:cs="Times New Roman"/>
-          <w:sz w:val="40"/>
-          <w:szCs w:val="40"/>
-          <w:lang w:val="en-CA"/>
-        </w:rPr>
-      </w:pPr>
-    </w:p>
-    <w:p>
-      <w:pPr>
-        <w:tabs>
-          <w:tab w:val="left" w:pos="3186"/>
-        </w:tabs>
-        <w:spacing w:line="360" w:lineRule="auto"/>
-        <w:rPr>
-          <w:rFonts w:ascii="Times New Roman" w:hAnsi="Times New Roman" w:cs="Times New Roman"/>
-          <w:sz w:val="40"/>
-          <w:szCs w:val="40"/>
-          <w:lang w:val="en-CA"/>
-        </w:rPr>
-      </w:pPr>
-    </w:p>
-    <w:p>
-      <w:pPr>
-        <w:tabs>
-          <w:tab w:val="left" w:pos="3186"/>
-        </w:tabs>
-        <w:spacing w:line="360" w:lineRule="auto"/>
-        <w:rPr>
-          <w:rFonts w:ascii="Times New Roman" w:hAnsi="Times New Roman" w:cs="Times New Roman"/>
-          <w:sz w:val="40"/>
-          <w:szCs w:val="40"/>
-          <w:lang w:val="en-CA"/>
-        </w:rPr>
-      </w:pPr>
-    </w:p>
-    <w:p>
-      <w:pPr>
-        <w:tabs>
-          <w:tab w:val="left" w:pos="3186"/>
-        </w:tabs>
-        <w:spacing w:line="360" w:lineRule="auto"/>
-        <w:rPr>
-          <w:rFonts w:ascii="Times New Roman" w:hAnsi="Times New Roman" w:cs="Times New Roman"/>
-          <w:sz w:val="40"/>
-          <w:szCs w:val="40"/>
-          <w:lang w:val="en-CA"/>
-        </w:rPr>
-      </w:pPr>
-    </w:p>
-    <w:p>
-      <w:pPr>
-        <w:tabs>
-          <w:tab w:val="left" w:pos="3186"/>
-        </w:tabs>
-        <w:spacing w:line="360" w:lineRule="auto"/>
-        <w:rPr>
-          <w:rFonts w:ascii="Times New Roman" w:hAnsi="Times New Roman" w:cs="Times New Roman"/>
-          <w:sz w:val="40"/>
-          <w:szCs w:val="40"/>
-          <w:lang w:val="en-CA"/>
-        </w:rPr>
-      </w:pPr>
-    </w:p>
-    <w:p>
-      <w:pPr>
-        <w:tabs>
-          <w:tab w:val="left" w:pos="3186"/>
-        </w:tabs>
-        <w:spacing w:line="360" w:lineRule="auto"/>
-        <w:rPr>
-          <w:rFonts w:ascii="Times New Roman" w:hAnsi="Times New Roman" w:cs="Times New Roman"/>
-          <w:sz w:val="40"/>
-          <w:szCs w:val="40"/>
-          <w:lang w:val="en-CA"/>
-        </w:rPr>
-      </w:pPr>
-    </w:p>
-    <w:p>
-      <w:pPr>
-        <w:tabs>
-          <w:tab w:val="left" w:pos="3186"/>
-        </w:tabs>
-        <w:spacing w:line="360" w:lineRule="auto"/>
-        <w:rPr>
-          <w:rFonts w:ascii="Times New Roman" w:hAnsi="Times New Roman" w:cs="Times New Roman"/>
-          <w:sz w:val="40"/>
-          <w:szCs w:val="40"/>
-          <w:lang w:val="en-CA"/>
-        </w:rPr>
-      </w:pPr>
-    </w:p>
-    <w:p>
-      <w:pPr>
-        <w:tabs>
-          <w:tab w:val="left" w:pos="3186"/>
-        </w:tabs>
-        <w:spacing w:line="360" w:lineRule="auto"/>
-        <w:rPr>
-          <w:rFonts w:ascii="Times New Roman" w:hAnsi="Times New Roman" w:cs="Times New Roman"/>
-          <w:sz w:val="40"/>
-          <w:szCs w:val="40"/>
-          <w:lang w:val="en-CA"/>
-        </w:rPr>
-      </w:pPr>
-    </w:p>
-    <w:p>
-      <w:pPr>
-        <w:tabs>
-          <w:tab w:val="left" w:pos="3186"/>
-        </w:tabs>
-        <w:spacing w:line="360" w:lineRule="auto"/>
-        <w:rPr>
-          <w:rFonts w:ascii="Times New Roman" w:hAnsi="Times New Roman" w:cs="Times New Roman"/>
-          <w:sz w:val="40"/>
-          <w:szCs w:val="40"/>
-          <w:lang w:val="en-CA"/>
-        </w:rPr>
-      </w:pPr>
-    </w:p>
-    <w:p>
-      <w:pPr>
-        <w:tabs>
-          <w:tab w:val="left" w:pos="3186"/>
-        </w:tabs>
-        <w:spacing w:line="360" w:lineRule="auto"/>
-        <w:rPr>
-          <w:rFonts w:ascii="Times New Roman" w:hAnsi="Times New Roman" w:cs="Times New Roman"/>
-          <w:sz w:val="40"/>
-          <w:szCs w:val="40"/>
-          <w:lang w:val="en-CA"/>
-        </w:rPr>
-      </w:pPr>
-    </w:p>
-    <w:p>
-      <w:pPr>
-        <w:tabs>
-          <w:tab w:val="left" w:pos="3186"/>
-        </w:tabs>
-        <w:spacing w:line="360" w:lineRule="auto"/>
-        <w:rPr>
-          <w:rFonts w:ascii="Times New Roman" w:hAnsi="Times New Roman" w:cs="Times New Roman"/>
-          <w:sz w:val="40"/>
-          <w:szCs w:val="40"/>
-          <w:lang w:val="en-CA"/>
-        </w:rPr>
-      </w:pPr>
-    </w:p>
-    <w:p>
-      <w:pPr>
-        <w:tabs>
-          <w:tab w:val="left" w:pos="3186"/>
-        </w:tabs>
-        <w:spacing w:line="360" w:lineRule="auto"/>
-        <w:rPr>
-          <w:rFonts w:ascii="Times New Roman" w:hAnsi="Times New Roman" w:cs="Times New Roman"/>
-          <w:sz w:val="40"/>
-          <w:szCs w:val="40"/>
-          <w:lang w:val="en-CA"/>
-        </w:rPr>
-      </w:pPr>
-    </w:p>
-    <w:p>
-      <w:pPr>
-        <w:tabs>
-          <w:tab w:val="left" w:pos="3186"/>
-        </w:tabs>
-        <w:spacing w:line="360" w:lineRule="auto"/>
-        <w:rPr>
-          <w:rFonts w:ascii="Times New Roman" w:hAnsi="Times New Roman" w:cs="Times New Roman"/>
-          <w:sz w:val="40"/>
-          <w:szCs w:val="40"/>
-          <w:lang w:val="en-CA"/>
-        </w:rPr>
-      </w:pPr>
       <w:r>
         <w:rPr>
           <w:noProof/>
         </w:rPr>
         <w:lastRenderedPageBreak/>
         <w:drawing>
-          <wp:anchor distT="0" distB="0" distL="114300" distR="114300" simplePos="0" relativeHeight="251665408" behindDoc="1" locked="0" layoutInCell="1" allowOverlap="1" wp14:anchorId="295AA960">
+          <wp:anchor distT="0" distB="0" distL="114300" distR="114300" simplePos="0" relativeHeight="251665408" behindDoc="1" locked="0" layoutInCell="1" allowOverlap="1" wp14:anchorId="1E3444A7" wp14:editId="3B31EDC6">
             <wp:simplePos x="0" y="0"/>
             <wp:positionH relativeFrom="column">
               <wp:posOffset>60960</wp:posOffset>
@@ -7651,7 +6946,6 @@
           </wp:anchor>
         </w:drawing>
       </w:r>
-      <w:proofErr w:type="spellStart"/>
       <w:r>
         <w:rPr>
           <w:rFonts w:ascii="Times New Roman" w:hAnsi="Times New Roman" w:cs="Times New Roman"/>
@@ -7659,9 +6953,8 @@
           <w:szCs w:val="40"/>
           <w:lang w:val="en-CA"/>
         </w:rPr>
-        <w:t>Affect</w:t>
+        <w:t>Effect</w:t>
       </w:r>
-      <w:proofErr w:type="spellEnd"/>
       <w:r>
         <w:rPr>
           <w:rFonts w:ascii="Times New Roman" w:hAnsi="Times New Roman" w:cs="Times New Roman"/>
@@ -7690,7 +6983,7 @@
           <w:noProof/>
         </w:rPr>
         <w:drawing>
-          <wp:anchor distT="0" distB="0" distL="114300" distR="114300" simplePos="0" relativeHeight="251664384" behindDoc="1" locked="0" layoutInCell="1" allowOverlap="1" wp14:anchorId="605FEDEA">
+          <wp:anchor distT="0" distB="0" distL="114300" distR="114300" simplePos="0" relativeHeight="251664384" behindDoc="1" locked="0" layoutInCell="1" allowOverlap="1" wp14:anchorId="1F65FC27" wp14:editId="4E117D4B">
             <wp:simplePos x="0" y="0"/>
             <wp:positionH relativeFrom="column">
               <wp:posOffset>121920</wp:posOffset>
@@ -7820,14 +7113,7 @@
           <w:rFonts w:ascii="Times New Roman" w:hAnsi="Times New Roman" w:cs="Times New Roman"/>
           <w:lang w:val="en-CA"/>
         </w:rPr>
-        <w:t xml:space="preserve"> Number of Items Produced for </w:t>
-      </w:r>
-      <w:r>
-        <w:rPr>
-          <w:rFonts w:ascii="Times New Roman" w:hAnsi="Times New Roman" w:cs="Times New Roman"/>
-          <w:lang w:val="en-CA"/>
-        </w:rPr>
-        <w:t>Threads</w:t>
+        <w:t xml:space="preserve"> Number of Items Produced for Threads</w:t>
       </w:r>
     </w:p>
     <w:p>
@@ -7838,8 +7124,6 @@
         <w:spacing w:line="360" w:lineRule="auto"/>
         <w:rPr>
           <w:rFonts w:ascii="Times New Roman" w:hAnsi="Times New Roman" w:cs="Times New Roman"/>
-          <w:sz w:val="40"/>
-          <w:szCs w:val="40"/>
           <w:lang w:val="en-CA"/>
         </w:rPr>
       </w:pPr>
@@ -7852,6 +7136,32 @@
         <w:spacing w:line="360" w:lineRule="auto"/>
         <w:rPr>
           <w:rFonts w:ascii="Times New Roman" w:hAnsi="Times New Roman" w:cs="Times New Roman"/>
+          <w:lang w:val="en-CA"/>
+        </w:rPr>
+      </w:pPr>
+      <w:r>
+        <w:rPr>
+          <w:rFonts w:ascii="Times New Roman" w:hAnsi="Times New Roman" w:cs="Times New Roman"/>
+          <w:lang w:val="en-CA"/>
+        </w:rPr>
+        <w:t xml:space="preserve">As the number of items increase, we see for both threads and processes the average time increasing. This is because it would take longer for each implementation to produce and consume thus increasing the average time. Figure 5 and 6 both illustrate this. </w:t>
+      </w:r>
+      <w:r>
+        <w:rPr>
+          <w:rFonts w:ascii="Times New Roman" w:hAnsi="Times New Roman" w:cs="Times New Roman"/>
+          <w:lang w:val="en-CA"/>
+        </w:rPr>
+        <w:t>In order to consistently check for both implementations we kept a constant buffer size and kept the increase of items the same. That way we can compare the two without the independent variables being a factor.</w:t>
+      </w:r>
+    </w:p>
+    <w:p>
+      <w:pPr>
+        <w:tabs>
+          <w:tab w:val="left" w:pos="3186"/>
+        </w:tabs>
+        <w:spacing w:line="360" w:lineRule="auto"/>
+        <w:rPr>
+          <w:rFonts w:ascii="Times New Roman" w:hAnsi="Times New Roman" w:cs="Times New Roman"/>
           <w:sz w:val="40"/>
           <w:szCs w:val="40"/>
           <w:lang w:val="en-CA"/>
@@ -7871,41 +7181,13 @@
           <w:lang w:val="en-CA"/>
         </w:rPr>
       </w:pPr>
-    </w:p>
-    <w:p>
-      <w:pPr>
-        <w:tabs>
-          <w:tab w:val="left" w:pos="3186"/>
-        </w:tabs>
-        <w:spacing w:line="360" w:lineRule="auto"/>
-        <w:rPr>
-          <w:rFonts w:ascii="Times New Roman" w:hAnsi="Times New Roman" w:cs="Times New Roman"/>
-          <w:sz w:val="40"/>
-          <w:szCs w:val="40"/>
-          <w:lang w:val="en-CA"/>
-        </w:rPr>
-      </w:pPr>
-    </w:p>
-    <w:p>
-      <w:pPr>
-        <w:tabs>
-          <w:tab w:val="left" w:pos="3186"/>
-        </w:tabs>
-        <w:spacing w:line="360" w:lineRule="auto"/>
-        <w:rPr>
-          <w:rFonts w:ascii="Times New Roman" w:hAnsi="Times New Roman" w:cs="Times New Roman"/>
-          <w:sz w:val="40"/>
-          <w:szCs w:val="40"/>
-          <w:lang w:val="en-CA"/>
-        </w:rPr>
-      </w:pPr>
       <w:r>
         <w:rPr>
           <w:noProof/>
         </w:rPr>
         <w:lastRenderedPageBreak/>
         <w:drawing>
-          <wp:anchor distT="0" distB="0" distL="114300" distR="114300" simplePos="0" relativeHeight="251663360" behindDoc="1" locked="0" layoutInCell="1" allowOverlap="1" wp14:anchorId="20F8B3E7">
+          <wp:anchor distT="0" distB="0" distL="114300" distR="114300" simplePos="0" relativeHeight="251663360" behindDoc="1" locked="0" layoutInCell="1" allowOverlap="1" wp14:anchorId="298E7080" wp14:editId="587EA9BA">
             <wp:simplePos x="0" y="0"/>
             <wp:positionH relativeFrom="column">
               <wp:posOffset>-20320</wp:posOffset>
@@ -7946,7 +7228,6 @@
           </wp:anchor>
         </w:drawing>
       </w:r>
-      <w:proofErr w:type="spellStart"/>
       <w:r>
         <w:rPr>
           <w:rFonts w:ascii="Times New Roman" w:hAnsi="Times New Roman" w:cs="Times New Roman"/>
@@ -7954,9 +7235,8 @@
           <w:szCs w:val="40"/>
           <w:lang w:val="en-CA"/>
         </w:rPr>
-        <w:t>Affect</w:t>
+        <w:t>Effect</w:t>
       </w:r>
-      <w:proofErr w:type="spellEnd"/>
       <w:r>
         <w:rPr>
           <w:rFonts w:ascii="Times New Roman" w:hAnsi="Times New Roman" w:cs="Times New Roman"/>
@@ -7964,16 +7244,7 @@
           <w:szCs w:val="40"/>
           <w:lang w:val="en-CA"/>
         </w:rPr>
-        <w:t xml:space="preserve"> of </w:t>
-      </w:r>
-      <w:r>
-        <w:rPr>
-          <w:rFonts w:ascii="Times New Roman" w:hAnsi="Times New Roman" w:cs="Times New Roman"/>
-          <w:sz w:val="40"/>
-          <w:szCs w:val="40"/>
-          <w:lang w:val="en-CA"/>
-        </w:rPr>
-        <w:t>Buffer Size</w:t>
+        <w:t xml:space="preserve"> of Buffer Size</w:t>
       </w:r>
     </w:p>
     <w:p>
@@ -7994,13 +7265,13 @@
           <w:noProof/>
         </w:rPr>
         <w:drawing>
-          <wp:anchor distT="0" distB="0" distL="114300" distR="114300" simplePos="0" relativeHeight="251662336" behindDoc="1" locked="0" layoutInCell="1" allowOverlap="1" wp14:anchorId="66E71C59">
+          <wp:anchor distT="0" distB="0" distL="114300" distR="114300" simplePos="0" relativeHeight="251662336" behindDoc="1" locked="0" layoutInCell="1" allowOverlap="1" wp14:anchorId="0E422C80" wp14:editId="0BEA479F">
             <wp:simplePos x="0" y="0"/>
             <wp:positionH relativeFrom="column">
               <wp:posOffset>40640</wp:posOffset>
             </wp:positionH>
             <wp:positionV relativeFrom="paragraph">
-              <wp:posOffset>2960370</wp:posOffset>
+              <wp:posOffset>2843412</wp:posOffset>
             </wp:positionV>
             <wp:extent cx="5943600" cy="2403475"/>
             <wp:effectExtent l="0" t="0" r="12700" b="9525"/>
@@ -8131,14 +7402,7 @@
           <w:rFonts w:ascii="Times New Roman" w:hAnsi="Times New Roman" w:cs="Times New Roman"/>
           <w:lang w:val="en-CA"/>
         </w:rPr>
-        <w:t xml:space="preserve"> for </w:t>
-      </w:r>
-      <w:r>
-        <w:rPr>
-          <w:rFonts w:ascii="Times New Roman" w:hAnsi="Times New Roman" w:cs="Times New Roman"/>
-          <w:lang w:val="en-CA"/>
-        </w:rPr>
-        <w:t>Threads</w:t>
+        <w:t xml:space="preserve"> for Threads</w:t>
       </w:r>
     </w:p>
     <w:p>
@@ -8163,6 +7427,39 @@
         <w:spacing w:line="360" w:lineRule="auto"/>
         <w:rPr>
           <w:rFonts w:ascii="Times New Roman" w:hAnsi="Times New Roman" w:cs="Times New Roman"/>
+          <w:lang w:val="en-CA"/>
+        </w:rPr>
+      </w:pPr>
+      <w:r>
+        <w:rPr>
+          <w:rFonts w:ascii="Times New Roman" w:hAnsi="Times New Roman" w:cs="Times New Roman"/>
+          <w:lang w:val="en-CA"/>
+        </w:rPr>
+        <w:t>It seems that the buffer size has no noticeable effect on the average time of the threads or processes. One explanation for this is</w:t>
+      </w:r>
+      <w:r>
+        <w:rPr>
+          <w:rFonts w:ascii="Times New Roman" w:hAnsi="Times New Roman" w:cs="Times New Roman"/>
+          <w:lang w:val="en-CA"/>
+        </w:rPr>
+        <w:t xml:space="preserve"> that the consumer function is the slower of the two processes and thus although the buffer may be bigger the numbers should always be available regardless because the producer will create numbers in time even with an empty buffer. Thus, the buffer size being greater does not affect it at all. </w:t>
+      </w:r>
+      <w:r>
+        <w:rPr>
+          <w:rFonts w:ascii="Times New Roman" w:hAnsi="Times New Roman" w:cs="Times New Roman"/>
+          <w:lang w:val="en-CA"/>
+        </w:rPr>
+        <w:t>This goes for both threads and processes as the consumer is slower for both.</w:t>
+      </w:r>
+    </w:p>
+    <w:p>
+      <w:pPr>
+        <w:tabs>
+          <w:tab w:val="left" w:pos="3186"/>
+        </w:tabs>
+        <w:spacing w:line="360" w:lineRule="auto"/>
+        <w:rPr>
+          <w:rFonts w:ascii="Times New Roman" w:hAnsi="Times New Roman" w:cs="Times New Roman"/>
           <w:sz w:val="40"/>
           <w:szCs w:val="40"/>
           <w:lang w:val="en-CA"/>
@@ -8196,27 +7493,12 @@
           <w:lang w:val="en-CA"/>
         </w:rPr>
       </w:pPr>
-    </w:p>
-    <w:p>
-      <w:pPr>
-        <w:tabs>
-          <w:tab w:val="left" w:pos="3186"/>
-        </w:tabs>
-        <w:spacing w:line="360" w:lineRule="auto"/>
-        <w:rPr>
-          <w:rFonts w:ascii="Times New Roman" w:hAnsi="Times New Roman" w:cs="Times New Roman"/>
-          <w:sz w:val="40"/>
-          <w:szCs w:val="40"/>
-          <w:lang w:val="en-CA"/>
-        </w:rPr>
-      </w:pPr>
       <w:r>
         <w:rPr>
           <w:noProof/>
         </w:rPr>
-        <w:lastRenderedPageBreak/>
         <w:drawing>
-          <wp:anchor distT="0" distB="0" distL="114300" distR="114300" simplePos="0" relativeHeight="251661312" behindDoc="1" locked="0" layoutInCell="1" allowOverlap="1" wp14:anchorId="140873F3">
+          <wp:anchor distT="0" distB="0" distL="114300" distR="114300" simplePos="0" relativeHeight="251661312" behindDoc="1" locked="0" layoutInCell="1" allowOverlap="1" wp14:anchorId="113EB5C3" wp14:editId="2DCFC1C6">
             <wp:simplePos x="0" y="0"/>
             <wp:positionH relativeFrom="column">
               <wp:posOffset>0</wp:posOffset>
@@ -8259,16 +7541,47 @@
       </w:r>
       <w:r>
         <w:rPr>
+          <w:rFonts w:ascii="Times New Roman" w:hAnsi="Times New Roman" w:cs="Times New Roman"/>
+          <w:sz w:val="40"/>
+          <w:szCs w:val="40"/>
+          <w:lang w:val="en-CA"/>
+        </w:rPr>
+        <w:t>Effect</w:t>
+      </w:r>
+      <w:r>
+        <w:rPr>
+          <w:rFonts w:ascii="Times New Roman" w:hAnsi="Times New Roman" w:cs="Times New Roman"/>
+          <w:sz w:val="40"/>
+          <w:szCs w:val="40"/>
+          <w:lang w:val="en-CA"/>
+        </w:rPr>
+        <w:t xml:space="preserve"> of Number of Producers </w:t>
+      </w:r>
+    </w:p>
+    <w:p>
+      <w:pPr>
+        <w:tabs>
+          <w:tab w:val="left" w:pos="3186"/>
+        </w:tabs>
+        <w:spacing w:line="360" w:lineRule="auto"/>
+        <w:jc w:val="center"/>
+        <w:rPr>
+          <w:rFonts w:ascii="Times New Roman" w:hAnsi="Times New Roman" w:cs="Times New Roman"/>
+          <w:lang w:val="en-CA"/>
+        </w:rPr>
+      </w:pPr>
+      <w:r>
+        <w:rPr>
           <w:noProof/>
         </w:rPr>
         <w:drawing>
-          <wp:anchor distT="0" distB="0" distL="114300" distR="114300" simplePos="0" relativeHeight="251660288" behindDoc="1" locked="0" layoutInCell="1" allowOverlap="1" wp14:anchorId="1F46B7FB">
+          <wp:anchor distT="0" distB="0" distL="114300" distR="114300" simplePos="0" relativeHeight="251660288" behindDoc="1" locked="0" layoutInCell="1" allowOverlap="1" wp14:anchorId="16498ACB" wp14:editId="3207A0EF">
             <wp:simplePos x="0" y="0"/>
             <wp:positionH relativeFrom="column">
               <wp:posOffset>0</wp:posOffset>
             </wp:positionH>
             <wp:positionV relativeFrom="paragraph">
-              <wp:posOffset>3282950</wp:posOffset>
+              <wp:posOffset>2626758</wp:posOffset>
             </wp:positionV>
             <wp:extent cx="5943600" cy="2391410"/>
             <wp:effectExtent l="0" t="0" r="12700" b="8890"/>
@@ -8303,57 +7616,6 @@
           </wp:anchor>
         </w:drawing>
       </w:r>
-      <w:proofErr w:type="spellStart"/>
-      <w:r>
-        <w:rPr>
-          <w:rFonts w:ascii="Times New Roman" w:hAnsi="Times New Roman" w:cs="Times New Roman"/>
-          <w:sz w:val="40"/>
-          <w:szCs w:val="40"/>
-          <w:lang w:val="en-CA"/>
-        </w:rPr>
-        <w:t>Affect</w:t>
-      </w:r>
-      <w:proofErr w:type="spellEnd"/>
-      <w:r>
-        <w:rPr>
-          <w:rFonts w:ascii="Times New Roman" w:hAnsi="Times New Roman" w:cs="Times New Roman"/>
-          <w:sz w:val="40"/>
-          <w:szCs w:val="40"/>
-          <w:lang w:val="en-CA"/>
-        </w:rPr>
-        <w:t xml:space="preserve"> of Number of </w:t>
-      </w:r>
-      <w:r>
-        <w:rPr>
-          <w:rFonts w:ascii="Times New Roman" w:hAnsi="Times New Roman" w:cs="Times New Roman"/>
-          <w:sz w:val="40"/>
-          <w:szCs w:val="40"/>
-          <w:lang w:val="en-CA"/>
-        </w:rPr>
-        <w:t>Producers</w:t>
-      </w:r>
-      <w:r>
-        <w:rPr>
-          <w:rFonts w:ascii="Times New Roman" w:hAnsi="Times New Roman" w:cs="Times New Roman"/>
-          <w:sz w:val="40"/>
-          <w:szCs w:val="40"/>
-          <w:lang w:val="en-CA"/>
-        </w:rPr>
-        <w:t xml:space="preserve"> </w:t>
-      </w:r>
-    </w:p>
-    <w:p>
-      <w:pPr>
-        <w:tabs>
-          <w:tab w:val="left" w:pos="3186"/>
-        </w:tabs>
-        <w:spacing w:line="360" w:lineRule="auto"/>
-        <w:jc w:val="center"/>
-        <w:rPr>
-          <w:rFonts w:ascii="Times New Roman" w:hAnsi="Times New Roman" w:cs="Times New Roman"/>
-          <w:lang w:val="en-CA"/>
-        </w:rPr>
-      </w:pPr>
       <w:r>
         <w:rPr>
           <w:rFonts w:ascii="Times New Roman" w:hAnsi="Times New Roman" w:cs="Times New Roman"/>
@@ -8444,14 +7706,7 @@
           <w:rFonts w:ascii="Times New Roman" w:hAnsi="Times New Roman" w:cs="Times New Roman"/>
           <w:lang w:val="en-CA"/>
         </w:rPr>
-        <w:t xml:space="preserve">for </w:t>
-      </w:r>
-      <w:r>
-        <w:rPr>
-          <w:rFonts w:ascii="Times New Roman" w:hAnsi="Times New Roman" w:cs="Times New Roman"/>
-          <w:lang w:val="en-CA"/>
-        </w:rPr>
-        <w:t>Threads</w:t>
+        <w:t>for Threads</w:t>
       </w:r>
     </w:p>
     <w:p>
@@ -8543,7 +7798,7 @@
         </w:rPr>
         <w:lastRenderedPageBreak/>
         <w:drawing>
-          <wp:anchor distT="0" distB="0" distL="114300" distR="114300" simplePos="0" relativeHeight="251659264" behindDoc="1" locked="0" layoutInCell="1" allowOverlap="1" wp14:anchorId="1009DA0C">
+          <wp:anchor distT="0" distB="0" distL="114300" distR="114300" simplePos="0" relativeHeight="251659264" behindDoc="1" locked="0" layoutInCell="1" allowOverlap="1" wp14:anchorId="24C76D8A" wp14:editId="11C21091">
             <wp:simplePos x="0" y="0"/>
             <wp:positionH relativeFrom="column">
               <wp:posOffset>-142240</wp:posOffset>
@@ -8584,7 +7839,6 @@
           </wp:anchor>
         </w:drawing>
       </w:r>
-      <w:proofErr w:type="spellStart"/>
       <w:r>
         <w:rPr>
           <w:rFonts w:ascii="Times New Roman" w:hAnsi="Times New Roman" w:cs="Times New Roman"/>
@@ -8592,9 +7846,8 @@
           <w:szCs w:val="40"/>
           <w:lang w:val="en-CA"/>
         </w:rPr>
-        <w:t>Affect</w:t>
+        <w:t>Effect</w:t>
       </w:r>
-      <w:proofErr w:type="spellEnd"/>
       <w:r>
         <w:rPr>
           <w:rFonts w:ascii="Times New Roman" w:hAnsi="Times New Roman" w:cs="Times New Roman"/>
@@ -8602,16 +7855,7 @@
           <w:szCs w:val="40"/>
           <w:lang w:val="en-CA"/>
         </w:rPr>
-        <w:t xml:space="preserve"> of Number of </w:t>
-      </w:r>
-      <w:r>
-        <w:rPr>
-          <w:rFonts w:ascii="Times New Roman" w:hAnsi="Times New Roman" w:cs="Times New Roman"/>
-          <w:sz w:val="40"/>
-          <w:szCs w:val="40"/>
-          <w:lang w:val="en-CA"/>
-        </w:rPr>
-        <w:t>Consumers</w:t>
+        <w:t xml:space="preserve"> of Number of Consumers</w:t>
       </w:r>
     </w:p>
     <w:p>
@@ -8631,13 +7875,13 @@
           <w:noProof/>
         </w:rPr>
         <w:drawing>
-          <wp:anchor distT="0" distB="0" distL="114300" distR="114300" simplePos="0" relativeHeight="251658240" behindDoc="1" locked="0" layoutInCell="1" allowOverlap="1" wp14:anchorId="5CB46F6C">
+          <wp:anchor distT="0" distB="0" distL="114300" distR="114300" simplePos="0" relativeHeight="251658240" behindDoc="1" locked="0" layoutInCell="1" allowOverlap="1" wp14:anchorId="5D023E73" wp14:editId="0FE09ED5">
             <wp:simplePos x="0" y="0"/>
             <wp:positionH relativeFrom="column">
               <wp:posOffset>-81280</wp:posOffset>
             </wp:positionH>
             <wp:positionV relativeFrom="paragraph">
-              <wp:posOffset>2825750</wp:posOffset>
+              <wp:posOffset>2676894</wp:posOffset>
             </wp:positionV>
             <wp:extent cx="5943600" cy="2212975"/>
             <wp:effectExtent l="0" t="0" r="12700" b="9525"/>
@@ -8789,6 +8033,8 @@
           <w:lang w:val="en-CA"/>
         </w:rPr>
       </w:pPr>
+      <w:bookmarkStart w:id="1" w:name="_GoBack"/>
+      <w:bookmarkEnd w:id="1"/>
     </w:p>
     <w:p>
       <w:pPr>
@@ -8817,6 +8063,72 @@
           <w:lang w:val="en-CA"/>
         </w:rPr>
       </w:pPr>
+    </w:p>
+    <w:p>
+      <w:pPr>
+        <w:tabs>
+          <w:tab w:val="left" w:pos="3186"/>
+        </w:tabs>
+        <w:spacing w:line="360" w:lineRule="auto"/>
+        <w:rPr>
+          <w:rFonts w:ascii="Times New Roman" w:hAnsi="Times New Roman" w:cs="Times New Roman"/>
+          <w:sz w:val="40"/>
+          <w:szCs w:val="40"/>
+          <w:lang w:val="en-CA"/>
+        </w:rPr>
+      </w:pPr>
+    </w:p>
+    <w:p>
+      <w:pPr>
+        <w:tabs>
+          <w:tab w:val="left" w:pos="3186"/>
+        </w:tabs>
+        <w:spacing w:line="360" w:lineRule="auto"/>
+        <w:rPr>
+          <w:rFonts w:ascii="Times New Roman" w:hAnsi="Times New Roman" w:cs="Times New Roman"/>
+          <w:sz w:val="40"/>
+          <w:szCs w:val="40"/>
+          <w:lang w:val="en-CA"/>
+        </w:rPr>
+      </w:pPr>
+    </w:p>
+    <w:p>
+      <w:pPr>
+        <w:tabs>
+          <w:tab w:val="left" w:pos="3186"/>
+        </w:tabs>
+        <w:spacing w:line="360" w:lineRule="auto"/>
+        <w:rPr>
+          <w:rFonts w:ascii="Times New Roman" w:hAnsi="Times New Roman" w:cs="Times New Roman"/>
+          <w:sz w:val="40"/>
+          <w:szCs w:val="40"/>
+          <w:lang w:val="en-CA"/>
+        </w:rPr>
+      </w:pPr>
+    </w:p>
+    <w:p>
+      <w:pPr>
+        <w:tabs>
+          <w:tab w:val="left" w:pos="3186"/>
+        </w:tabs>
+        <w:spacing w:line="360" w:lineRule="auto"/>
+        <w:jc w:val="center"/>
+        <w:rPr>
+          <w:rFonts w:ascii="Times New Roman" w:hAnsi="Times New Roman" w:cs="Times New Roman"/>
+          <w:sz w:val="40"/>
+          <w:szCs w:val="40"/>
+          <w:lang w:val="en-CA"/>
+        </w:rPr>
+      </w:pPr>
+      <w:r>
+        <w:rPr>
+          <w:rFonts w:ascii="Times New Roman" w:hAnsi="Times New Roman" w:cs="Times New Roman"/>
+          <w:sz w:val="40"/>
+          <w:szCs w:val="40"/>
+          <w:lang w:val="en-CA"/>
+        </w:rPr>
+        <w:t>Advantages and Disadvantages of Threads and Processes</w:t>
+      </w:r>
     </w:p>
     <w:p>
       <w:pPr>
@@ -13111,11 +12423,11 @@
             </a:pPr>
             <a:r>
               <a:rPr lang="en-US"/>
-              <a:t>Standard</a:t>
+              <a:t>Average</a:t>
             </a:r>
             <a:r>
               <a:rPr lang="en-US" baseline="0"/>
-              <a:t> Deviation of Threads</a:t>
+              <a:t> Time of Threads</a:t>
             </a:r>
             <a:endParaRPr lang="en-US"/>
           </a:p>
@@ -13190,30 +12502,30 @@
           </c:marker>
           <c:yVal>
             <c:numRef>
-              <c:f>Data!$H$2:$H$8</c:f>
+              <c:f>Data!$F$2:$F$8</c:f>
               <c:numCache>
                 <c:formatCode>General</c:formatCode>
                 <c:ptCount val="7"/>
                 <c:pt idx="0">
-                  <c:v>0.11417776</c:v>
+                  <c:v>0.35925400000000002</c:v>
                 </c:pt>
                 <c:pt idx="1">
-                  <c:v>3.0741830000000001E-2</c:v>
+                  <c:v>0.296296</c:v>
                 </c:pt>
                 <c:pt idx="2">
-                  <c:v>3.2508519999999999E-2</c:v>
+                  <c:v>0.31779400000000002</c:v>
                 </c:pt>
                 <c:pt idx="3">
-                  <c:v>3.081385E-2</c:v>
+                  <c:v>0.24940599999999999</c:v>
                 </c:pt>
                 <c:pt idx="4">
-                  <c:v>8.5592299999999996E-2</c:v>
+                  <c:v>0.28795999999999999</c:v>
                 </c:pt>
                 <c:pt idx="5">
-                  <c:v>7.4220469999999997E-2</c:v>
+                  <c:v>0.29296</c:v>
                 </c:pt>
                 <c:pt idx="6">
-                  <c:v>0.11448563</c:v>
+                  <c:v>0.27039400000000002</c:v>
                 </c:pt>
               </c:numCache>
             </c:numRef>
@@ -13221,7 +12533,7 @@
           <c:smooth val="0"/>
           <c:extLst>
             <c:ext xmlns:c16="http://schemas.microsoft.com/office/drawing/2014/chart" uri="{C3380CC4-5D6E-409C-BE32-E72D297353CC}">
-              <c16:uniqueId val="{00000000-5F09-DB43-982B-9DD0F18933EB}"/>
+              <c16:uniqueId val="{00000000-D9BE-1346-95F5-D14EAC0EA531}"/>
             </c:ext>
           </c:extLst>
         </c:ser>
@@ -13253,30 +12565,30 @@
           </c:marker>
           <c:yVal>
             <c:numRef>
-              <c:f>Data!$H$9:$H$15</c:f>
+              <c:f>Data!$F$9:$F$15</c:f>
               <c:numCache>
                 <c:formatCode>General</c:formatCode>
                 <c:ptCount val="7"/>
                 <c:pt idx="0">
-                  <c:v>8.2378510000000002E-2</c:v>
+                  <c:v>0.31931399999999999</c:v>
                 </c:pt>
                 <c:pt idx="1">
-                  <c:v>6.8559919999999996E-2</c:v>
+                  <c:v>0.32397199999999998</c:v>
                 </c:pt>
                 <c:pt idx="2">
-                  <c:v>6.3461900000000002E-2</c:v>
+                  <c:v>0.33989599999999998</c:v>
                 </c:pt>
                 <c:pt idx="3">
-                  <c:v>6.7975320000000006E-2</c:v>
+                  <c:v>0.29674</c:v>
                 </c:pt>
                 <c:pt idx="4">
-                  <c:v>6.8929539999999997E-2</c:v>
+                  <c:v>0.30171199999999998</c:v>
                 </c:pt>
                 <c:pt idx="5">
-                  <c:v>6.3235780000000005E-2</c:v>
+                  <c:v>0.28117399999999998</c:v>
                 </c:pt>
                 <c:pt idx="6">
-                  <c:v>0.29364383999999999</c:v>
+                  <c:v>0.30410999999999999</c:v>
                 </c:pt>
               </c:numCache>
             </c:numRef>
@@ -13284,7 +12596,7 @@
           <c:smooth val="0"/>
           <c:extLst>
             <c:ext xmlns:c16="http://schemas.microsoft.com/office/drawing/2014/chart" uri="{C3380CC4-5D6E-409C-BE32-E72D297353CC}">
-              <c16:uniqueId val="{00000001-5F09-DB43-982B-9DD0F18933EB}"/>
+              <c16:uniqueId val="{00000001-D9BE-1346-95F5-D14EAC0EA531}"/>
             </c:ext>
           </c:extLst>
         </c:ser>
@@ -13318,30 +12630,30 @@
           </c:marker>
           <c:yVal>
             <c:numRef>
-              <c:f>Data!$H$16:$H$22</c:f>
+              <c:f>Data!$F$16:$F$22</c:f>
               <c:numCache>
                 <c:formatCode>General</c:formatCode>
                 <c:ptCount val="7"/>
                 <c:pt idx="0">
-                  <c:v>6.0965470000000001E-2</c:v>
+                  <c:v>0.52772200000000002</c:v>
                 </c:pt>
                 <c:pt idx="1">
-                  <c:v>7.5772610000000004E-2</c:v>
+                  <c:v>0.54853600000000002</c:v>
                 </c:pt>
                 <c:pt idx="2">
-                  <c:v>6.3598100000000005E-2</c:v>
+                  <c:v>0.66072799999999998</c:v>
                 </c:pt>
                 <c:pt idx="3">
-                  <c:v>8.8950639999999997E-2</c:v>
+                  <c:v>0.47683799999999998</c:v>
                 </c:pt>
                 <c:pt idx="4">
-                  <c:v>6.5847020000000006E-2</c:v>
+                  <c:v>0.58287999999999995</c:v>
                 </c:pt>
                 <c:pt idx="5">
-                  <c:v>7.3660879999999998E-2</c:v>
+                  <c:v>0.43586399999999997</c:v>
                 </c:pt>
                 <c:pt idx="6">
-                  <c:v>0.17350999</c:v>
+                  <c:v>0.41898800000000003</c:v>
                 </c:pt>
               </c:numCache>
             </c:numRef>
@@ -13349,7 +12661,7 @@
           <c:smooth val="0"/>
           <c:extLst>
             <c:ext xmlns:c16="http://schemas.microsoft.com/office/drawing/2014/chart" uri="{C3380CC4-5D6E-409C-BE32-E72D297353CC}">
-              <c16:uniqueId val="{00000002-5F09-DB43-982B-9DD0F18933EB}"/>
+              <c16:uniqueId val="{00000002-D9BE-1346-95F5-D14EAC0EA531}"/>
             </c:ext>
           </c:extLst>
         </c:ser>
@@ -13467,8 +12779,12 @@
                   </a:defRPr>
                 </a:pPr>
                 <a:r>
+                  <a:rPr lang="en-US"/>
+                  <a:t>Average</a:t>
+                </a:r>
+                <a:r>
                   <a:rPr lang="en-US" baseline="0"/>
-                  <a:t>Standard Deviation (ms)</a:t>
+                  <a:t> Time (ms)</a:t>
                 </a:r>
                 <a:endParaRPr lang="en-US"/>
               </a:p>
@@ -13660,11 +12976,11 @@
             </a:pPr>
             <a:r>
               <a:rPr lang="en-US"/>
-              <a:t>Average</a:t>
+              <a:t>Standard</a:t>
             </a:r>
             <a:r>
               <a:rPr lang="en-US" baseline="0"/>
-              <a:t> Time of Threads</a:t>
+              <a:t> Deviation of Threads</a:t>
             </a:r>
             <a:endParaRPr lang="en-US"/>
           </a:p>
@@ -13739,30 +13055,30 @@
           </c:marker>
           <c:yVal>
             <c:numRef>
-              <c:f>Data!$F$2:$F$8</c:f>
+              <c:f>Data!$H$2:$H$8</c:f>
               <c:numCache>
                 <c:formatCode>General</c:formatCode>
                 <c:ptCount val="7"/>
                 <c:pt idx="0">
-                  <c:v>0.35925400000000002</c:v>
+                  <c:v>0.11417776</c:v>
                 </c:pt>
                 <c:pt idx="1">
-                  <c:v>0.296296</c:v>
+                  <c:v>3.0741830000000001E-2</c:v>
                 </c:pt>
                 <c:pt idx="2">
-                  <c:v>0.31779400000000002</c:v>
+                  <c:v>3.2508519999999999E-2</c:v>
                 </c:pt>
                 <c:pt idx="3">
-                  <c:v>0.24940599999999999</c:v>
+                  <c:v>3.081385E-2</c:v>
                 </c:pt>
                 <c:pt idx="4">
-                  <c:v>0.28795999999999999</c:v>
+                  <c:v>8.5592299999999996E-2</c:v>
                 </c:pt>
                 <c:pt idx="5">
-                  <c:v>0.29296</c:v>
+                  <c:v>7.4220469999999997E-2</c:v>
                 </c:pt>
                 <c:pt idx="6">
-                  <c:v>0.27039400000000002</c:v>
+                  <c:v>0.11448563</c:v>
                 </c:pt>
               </c:numCache>
             </c:numRef>
@@ -13770,7 +13086,7 @@
           <c:smooth val="0"/>
           <c:extLst>
             <c:ext xmlns:c16="http://schemas.microsoft.com/office/drawing/2014/chart" uri="{C3380CC4-5D6E-409C-BE32-E72D297353CC}">
-              <c16:uniqueId val="{00000000-D9BE-1346-95F5-D14EAC0EA531}"/>
+              <c16:uniqueId val="{00000000-5F09-DB43-982B-9DD0F18933EB}"/>
             </c:ext>
           </c:extLst>
         </c:ser>
@@ -13802,30 +13118,30 @@
           </c:marker>
           <c:yVal>
             <c:numRef>
-              <c:f>Data!$F$9:$F$15</c:f>
+              <c:f>Data!$H$9:$H$15</c:f>
               <c:numCache>
                 <c:formatCode>General</c:formatCode>
                 <c:ptCount val="7"/>
                 <c:pt idx="0">
-                  <c:v>0.31931399999999999</c:v>
+                  <c:v>8.2378510000000002E-2</c:v>
                 </c:pt>
                 <c:pt idx="1">
-                  <c:v>0.32397199999999998</c:v>
+                  <c:v>6.8559919999999996E-2</c:v>
                 </c:pt>
                 <c:pt idx="2">
-                  <c:v>0.33989599999999998</c:v>
+                  <c:v>6.3461900000000002E-2</c:v>
                 </c:pt>
                 <c:pt idx="3">
-                  <c:v>0.29674</c:v>
+                  <c:v>6.7975320000000006E-2</c:v>
                 </c:pt>
                 <c:pt idx="4">
-                  <c:v>0.30171199999999998</c:v>
+                  <c:v>6.8929539999999997E-2</c:v>
                 </c:pt>
                 <c:pt idx="5">
-                  <c:v>0.28117399999999998</c:v>
+                  <c:v>6.3235780000000005E-2</c:v>
                 </c:pt>
                 <c:pt idx="6">
-                  <c:v>0.30410999999999999</c:v>
+                  <c:v>0.29364383999999999</c:v>
                 </c:pt>
               </c:numCache>
             </c:numRef>
@@ -13833,7 +13149,7 @@
           <c:smooth val="0"/>
           <c:extLst>
             <c:ext xmlns:c16="http://schemas.microsoft.com/office/drawing/2014/chart" uri="{C3380CC4-5D6E-409C-BE32-E72D297353CC}">
-              <c16:uniqueId val="{00000001-D9BE-1346-95F5-D14EAC0EA531}"/>
+              <c16:uniqueId val="{00000001-5F09-DB43-982B-9DD0F18933EB}"/>
             </c:ext>
           </c:extLst>
         </c:ser>
@@ -13867,30 +13183,30 @@
           </c:marker>
           <c:yVal>
             <c:numRef>
-              <c:f>Data!$F$16:$F$22</c:f>
+              <c:f>Data!$H$16:$H$22</c:f>
               <c:numCache>
                 <c:formatCode>General</c:formatCode>
                 <c:ptCount val="7"/>
                 <c:pt idx="0">
-                  <c:v>0.52772200000000002</c:v>
+                  <c:v>6.0965470000000001E-2</c:v>
                 </c:pt>
                 <c:pt idx="1">
-                  <c:v>0.54853600000000002</c:v>
+                  <c:v>7.5772610000000004E-2</c:v>
                 </c:pt>
                 <c:pt idx="2">
-                  <c:v>0.66072799999999998</c:v>
+                  <c:v>6.3598100000000005E-2</c:v>
                 </c:pt>
                 <c:pt idx="3">
-                  <c:v>0.47683799999999998</c:v>
+                  <c:v>8.8950639999999997E-2</c:v>
                 </c:pt>
                 <c:pt idx="4">
-                  <c:v>0.58287999999999995</c:v>
+                  <c:v>6.5847020000000006E-2</c:v>
                 </c:pt>
                 <c:pt idx="5">
-                  <c:v>0.43586399999999997</c:v>
+                  <c:v>7.3660879999999998E-2</c:v>
                 </c:pt>
                 <c:pt idx="6">
-                  <c:v>0.41898800000000003</c:v>
+                  <c:v>0.17350999</c:v>
                 </c:pt>
               </c:numCache>
             </c:numRef>
@@ -13898,7 +13214,7 @@
           <c:smooth val="0"/>
           <c:extLst>
             <c:ext xmlns:c16="http://schemas.microsoft.com/office/drawing/2014/chart" uri="{C3380CC4-5D6E-409C-BE32-E72D297353CC}">
-              <c16:uniqueId val="{00000002-D9BE-1346-95F5-D14EAC0EA531}"/>
+              <c16:uniqueId val="{00000002-5F09-DB43-982B-9DD0F18933EB}"/>
             </c:ext>
           </c:extLst>
         </c:ser>
@@ -14016,12 +13332,8 @@
                   </a:defRPr>
                 </a:pPr>
                 <a:r>
-                  <a:rPr lang="en-US"/>
-                  <a:t>Average</a:t>
-                </a:r>
-                <a:r>
                   <a:rPr lang="en-US" baseline="0"/>
-                  <a:t> Time (ms)</a:t>
+                  <a:t>Standard Deviation (ms)</a:t>
                 </a:r>
                 <a:endParaRPr lang="en-US"/>
               </a:p>

</xml_diff>

<commit_message>
Finished lab report should review once before submitting
</commit_message>
<xml_diff>
--- a/lab3/starter/src/lab3_rpt.docx
+++ b/lab3/starter/src/lab3_rpt.docx
@@ -622,7 +622,7 @@
         <w:rPr>
           <w:noProof/>
         </w:rPr>
-        <w:t>18 November 2018</w:t>
+        <w:t>19 November 2018</w:t>
       </w:r>
       <w:r>
         <w:fldChar w:fldCharType="end"/>
@@ -6642,6 +6642,7 @@
           <w:tab w:val="left" w:pos="3186"/>
         </w:tabs>
         <w:spacing w:line="360" w:lineRule="auto"/>
+        <w:jc w:val="center"/>
         <w:rPr>
           <w:rFonts w:ascii="Times New Roman" w:hAnsi="Times New Roman" w:cs="Times New Roman"/>
           <w:sz w:val="40"/>
@@ -6696,19 +6697,6 @@
           </wp:anchor>
         </w:drawing>
       </w:r>
-    </w:p>
-    <w:p>
-      <w:pPr>
-        <w:tabs>
-          <w:tab w:val="left" w:pos="3186"/>
-        </w:tabs>
-        <w:spacing w:line="360" w:lineRule="auto"/>
-        <w:jc w:val="center"/>
-        <w:rPr>
-          <w:rFonts w:ascii="Times New Roman" w:hAnsi="Times New Roman" w:cs="Times New Roman"/>
-          <w:lang w:val="en-CA"/>
-        </w:rPr>
-      </w:pPr>
       <w:r>
         <w:rPr>
           <w:rFonts w:ascii="Times New Roman" w:hAnsi="Times New Roman" w:cs="Times New Roman"/>
@@ -6946,6 +6934,7 @@
           </wp:anchor>
         </w:drawing>
       </w:r>
+      <w:proofErr w:type="spellStart"/>
       <w:r>
         <w:rPr>
           <w:rFonts w:ascii="Times New Roman" w:hAnsi="Times New Roman" w:cs="Times New Roman"/>
@@ -6953,8 +6942,18 @@
           <w:szCs w:val="40"/>
           <w:lang w:val="en-CA"/>
         </w:rPr>
-        <w:t>Effect</w:t>
+        <w:t>A</w:t>
       </w:r>
+      <w:r>
+        <w:rPr>
+          <w:rFonts w:ascii="Times New Roman" w:hAnsi="Times New Roman" w:cs="Times New Roman"/>
+          <w:sz w:val="40"/>
+          <w:szCs w:val="40"/>
+          <w:lang w:val="en-CA"/>
+        </w:rPr>
+        <w:t>ffect</w:t>
+      </w:r>
+      <w:proofErr w:type="spellEnd"/>
       <w:r>
         <w:rPr>
           <w:rFonts w:ascii="Times New Roman" w:hAnsi="Times New Roman" w:cs="Times New Roman"/>
@@ -7144,7 +7143,35 @@
           <w:rFonts w:ascii="Times New Roman" w:hAnsi="Times New Roman" w:cs="Times New Roman"/>
           <w:lang w:val="en-CA"/>
         </w:rPr>
-        <w:t xml:space="preserve">As the number of items increase, we see for both threads and processes the average time increasing. This is because it would take longer for each implementation to produce and consume thus increasing the average time. Figure 5 and 6 both illustrate this. </w:t>
+        <w:t>As the number of items increase, we see for both threads and processes the average time increasing. This is because it would take longer for each implementation to produce and consume</w:t>
+      </w:r>
+      <w:r>
+        <w:rPr>
+          <w:rFonts w:ascii="Times New Roman" w:hAnsi="Times New Roman" w:cs="Times New Roman"/>
+          <w:lang w:val="en-CA"/>
+        </w:rPr>
+        <w:t xml:space="preserve"> as there are more items to produce and consume</w:t>
+      </w:r>
+      <w:r>
+        <w:rPr>
+          <w:rFonts w:ascii="Times New Roman" w:hAnsi="Times New Roman" w:cs="Times New Roman"/>
+          <w:lang w:val="en-CA"/>
+        </w:rPr>
+        <w:t xml:space="preserve"> thus increasing the average </w:t>
+      </w:r>
+      <w:r>
+        <w:rPr>
+          <w:rFonts w:ascii="Times New Roman" w:hAnsi="Times New Roman" w:cs="Times New Roman"/>
+          <w:lang w:val="en-CA"/>
+        </w:rPr>
+        <w:t xml:space="preserve">execution </w:t>
+      </w:r>
+      <w:r>
+        <w:rPr>
+          <w:rFonts w:ascii="Times New Roman" w:hAnsi="Times New Roman" w:cs="Times New Roman"/>
+          <w:lang w:val="en-CA"/>
+        </w:rPr>
+        <w:t xml:space="preserve">time. Figure 5 and 6 both illustrate this. </w:t>
       </w:r>
       <w:r>
         <w:rPr>
@@ -7228,6 +7255,7 @@
           </wp:anchor>
         </w:drawing>
       </w:r>
+      <w:proofErr w:type="spellStart"/>
       <w:r>
         <w:rPr>
           <w:rFonts w:ascii="Times New Roman" w:hAnsi="Times New Roman" w:cs="Times New Roman"/>
@@ -7235,8 +7263,18 @@
           <w:szCs w:val="40"/>
           <w:lang w:val="en-CA"/>
         </w:rPr>
-        <w:t>Effect</w:t>
+        <w:t>A</w:t>
       </w:r>
+      <w:r>
+        <w:rPr>
+          <w:rFonts w:ascii="Times New Roman" w:hAnsi="Times New Roman" w:cs="Times New Roman"/>
+          <w:sz w:val="40"/>
+          <w:szCs w:val="40"/>
+          <w:lang w:val="en-CA"/>
+        </w:rPr>
+        <w:t>ffect</w:t>
+      </w:r>
+      <w:proofErr w:type="spellEnd"/>
       <w:r>
         <w:rPr>
           <w:rFonts w:ascii="Times New Roman" w:hAnsi="Times New Roman" w:cs="Times New Roman"/>
@@ -7442,7 +7480,35 @@
           <w:rFonts w:ascii="Times New Roman" w:hAnsi="Times New Roman" w:cs="Times New Roman"/>
           <w:lang w:val="en-CA"/>
         </w:rPr>
-        <w:t xml:space="preserve"> that the consumer function is the slower of the two processes and thus although the buffer may be bigger the numbers should always be available regardless because the producer will create numbers in time even with an empty buffer. Thus, the buffer size being greater does not affect it at all. </w:t>
+        <w:t xml:space="preserve"> that the consumer function is the slower of the two processes and thus although the buffer may be bigger</w:t>
+      </w:r>
+      <w:r>
+        <w:rPr>
+          <w:rFonts w:ascii="Times New Roman" w:hAnsi="Times New Roman" w:cs="Times New Roman"/>
+          <w:lang w:val="en-CA"/>
+        </w:rPr>
+        <w:t>,</w:t>
+      </w:r>
+      <w:r>
+        <w:rPr>
+          <w:rFonts w:ascii="Times New Roman" w:hAnsi="Times New Roman" w:cs="Times New Roman"/>
+          <w:lang w:val="en-CA"/>
+        </w:rPr>
+        <w:t xml:space="preserve"> the numbers should always be available regardless because the producer </w:t>
+      </w:r>
+      <w:r>
+        <w:rPr>
+          <w:rFonts w:ascii="Times New Roman" w:hAnsi="Times New Roman" w:cs="Times New Roman"/>
+          <w:lang w:val="en-CA"/>
+        </w:rPr>
+        <w:t>will always have a number on the buffer before it is empty</w:t>
+      </w:r>
+      <w:r>
+        <w:rPr>
+          <w:rFonts w:ascii="Times New Roman" w:hAnsi="Times New Roman" w:cs="Times New Roman"/>
+          <w:lang w:val="en-CA"/>
+        </w:rPr>
+        <w:t xml:space="preserve">. Thus, the buffer size being greater does not affect it at all. </w:t>
       </w:r>
       <w:r>
         <w:rPr>
@@ -7479,24 +7545,11 @@
           <w:lang w:val="en-CA"/>
         </w:rPr>
       </w:pPr>
-    </w:p>
-    <w:p>
-      <w:pPr>
-        <w:tabs>
-          <w:tab w:val="left" w:pos="3186"/>
-        </w:tabs>
-        <w:spacing w:line="360" w:lineRule="auto"/>
-        <w:rPr>
-          <w:rFonts w:ascii="Times New Roman" w:hAnsi="Times New Roman" w:cs="Times New Roman"/>
-          <w:sz w:val="40"/>
-          <w:szCs w:val="40"/>
-          <w:lang w:val="en-CA"/>
-        </w:rPr>
-      </w:pPr>
       <w:r>
         <w:rPr>
           <w:noProof/>
         </w:rPr>
+        <w:lastRenderedPageBreak/>
         <w:drawing>
           <wp:anchor distT="0" distB="0" distL="114300" distR="114300" simplePos="0" relativeHeight="251661312" behindDoc="1" locked="0" layoutInCell="1" allowOverlap="1" wp14:anchorId="113EB5C3" wp14:editId="2DCFC1C6">
             <wp:simplePos x="0" y="0"/>
@@ -7539,6 +7592,7 @@
           </wp:anchor>
         </w:drawing>
       </w:r>
+      <w:proofErr w:type="spellStart"/>
       <w:r>
         <w:rPr>
           <w:rFonts w:ascii="Times New Roman" w:hAnsi="Times New Roman" w:cs="Times New Roman"/>
@@ -7546,8 +7600,18 @@
           <w:szCs w:val="40"/>
           <w:lang w:val="en-CA"/>
         </w:rPr>
-        <w:t>Effect</w:t>
+        <w:t>A</w:t>
       </w:r>
+      <w:r>
+        <w:rPr>
+          <w:rFonts w:ascii="Times New Roman" w:hAnsi="Times New Roman" w:cs="Times New Roman"/>
+          <w:sz w:val="40"/>
+          <w:szCs w:val="40"/>
+          <w:lang w:val="en-CA"/>
+        </w:rPr>
+        <w:t>ffect</w:t>
+      </w:r>
+      <w:proofErr w:type="spellEnd"/>
       <w:r>
         <w:rPr>
           <w:rFonts w:ascii="Times New Roman" w:hAnsi="Times New Roman" w:cs="Times New Roman"/>
@@ -7717,53 +7781,46 @@
         <w:spacing w:line="360" w:lineRule="auto"/>
         <w:rPr>
           <w:rFonts w:ascii="Times New Roman" w:hAnsi="Times New Roman" w:cs="Times New Roman"/>
-          <w:sz w:val="40"/>
-          <w:szCs w:val="40"/>
           <w:lang w:val="en-CA"/>
         </w:rPr>
       </w:pPr>
-    </w:p>
-    <w:p>
-      <w:pPr>
-        <w:tabs>
-          <w:tab w:val="left" w:pos="3186"/>
-        </w:tabs>
-        <w:spacing w:line="360" w:lineRule="auto"/>
+      <w:r>
         <w:rPr>
           <w:rFonts w:ascii="Times New Roman" w:hAnsi="Times New Roman" w:cs="Times New Roman"/>
-          <w:sz w:val="40"/>
-          <w:szCs w:val="40"/>
           <w:lang w:val="en-CA"/>
         </w:rPr>
-      </w:pPr>
-    </w:p>
-    <w:p>
-      <w:pPr>
-        <w:tabs>
-          <w:tab w:val="left" w:pos="3186"/>
-        </w:tabs>
-        <w:spacing w:line="360" w:lineRule="auto"/>
+        <w:t xml:space="preserve">It can be seen in the above figures (Figure 9-10) that increasing the </w:t>
+      </w:r>
+      <w:r>
         <w:rPr>
           <w:rFonts w:ascii="Times New Roman" w:hAnsi="Times New Roman" w:cs="Times New Roman"/>
-          <w:sz w:val="40"/>
-          <w:szCs w:val="40"/>
           <w:lang w:val="en-CA"/>
         </w:rPr>
-      </w:pPr>
-    </w:p>
-    <w:p>
-      <w:pPr>
-        <w:tabs>
-          <w:tab w:val="left" w:pos="3186"/>
-        </w:tabs>
-        <w:spacing w:line="360" w:lineRule="auto"/>
+        <w:t>number of producers has opposite effects for processes than threads. For processes, when the number of producers is increased, the average execution time increases while for threads, the average execution time decreases as number of producers is increased.</w:t>
+      </w:r>
+      <w:r>
         <w:rPr>
           <w:rFonts w:ascii="Times New Roman" w:hAnsi="Times New Roman" w:cs="Times New Roman"/>
-          <w:sz w:val="40"/>
-          <w:szCs w:val="40"/>
           <w:lang w:val="en-CA"/>
         </w:rPr>
-      </w:pPr>
+        <w:t xml:space="preserve"> This is because the threads share memory and can therefore solve the producer consumer problem more efficiently working in parallel without having to interface with the message queue. Since inter process communication can be slow, increasing the </w:t>
+      </w:r>
+      <w:proofErr w:type="gramStart"/>
+      <w:r>
+        <w:rPr>
+          <w:rFonts w:ascii="Times New Roman" w:hAnsi="Times New Roman" w:cs="Times New Roman"/>
+          <w:lang w:val="en-CA"/>
+        </w:rPr>
+        <w:t>amount</w:t>
+      </w:r>
+      <w:proofErr w:type="gramEnd"/>
+      <w:r>
+        <w:rPr>
+          <w:rFonts w:ascii="Times New Roman" w:hAnsi="Times New Roman" w:cs="Times New Roman"/>
+          <w:lang w:val="en-CA"/>
+        </w:rPr>
+        <w:t xml:space="preserve"> of producers actually slows down the execution time for processes.</w:t>
+      </w:r>
     </w:p>
     <w:p>
       <w:pPr>
@@ -8028,69 +8085,46 @@
         <w:spacing w:line="360" w:lineRule="auto"/>
         <w:rPr>
           <w:rFonts w:ascii="Times New Roman" w:hAnsi="Times New Roman" w:cs="Times New Roman"/>
-          <w:sz w:val="40"/>
-          <w:szCs w:val="40"/>
           <w:lang w:val="en-CA"/>
         </w:rPr>
       </w:pPr>
+      <w:r>
+        <w:rPr>
+          <w:rFonts w:ascii="Times New Roman" w:hAnsi="Times New Roman" w:cs="Times New Roman"/>
+          <w:lang w:val="en-CA"/>
+        </w:rPr>
+        <w:t>It can be seen in Figures 11 and 12 that increasing the number of consumers does not have a great affect on the average execution time for both threads and processes.</w:t>
+      </w:r>
+      <w:r>
+        <w:rPr>
+          <w:rFonts w:ascii="Times New Roman" w:hAnsi="Times New Roman" w:cs="Times New Roman"/>
+          <w:lang w:val="en-CA"/>
+        </w:rPr>
+        <w:t xml:space="preserve"> This is because in the producer consumer problem depicted in the lab manual, increasing </w:t>
+      </w:r>
+      <w:r>
+        <w:rPr>
+          <w:rFonts w:ascii="Times New Roman" w:hAnsi="Times New Roman" w:cs="Times New Roman"/>
+          <w:lang w:val="en-CA"/>
+        </w:rPr>
+        <w:t xml:space="preserve">the number of consumers would not speed up how quickly the numbers being produced onto the buffer are consumed because consumers would simply be blocked more frequently waiting for producers. More consumers in turn leads to the buffer being emptied quicker although this does not necessarily lead to a quicker solution to the problem because the consumers will be blocked more frequently. This is why there is not evident benefit of increasing the </w:t>
+      </w:r>
+      <w:r>
+        <w:rPr>
+          <w:rFonts w:ascii="Times New Roman" w:hAnsi="Times New Roman" w:cs="Times New Roman"/>
+          <w:lang w:val="en-CA"/>
+        </w:rPr>
+        <w:t>number</w:t>
+      </w:r>
       <w:bookmarkStart w:id="1" w:name="_GoBack"/>
       <w:bookmarkEnd w:id="1"/>
-    </w:p>
-    <w:p>
-      <w:pPr>
-        <w:tabs>
-          <w:tab w:val="left" w:pos="3186"/>
-        </w:tabs>
-        <w:spacing w:line="360" w:lineRule="auto"/>
+      <w:r>
         <w:rPr>
           <w:rFonts w:ascii="Times New Roman" w:hAnsi="Times New Roman" w:cs="Times New Roman"/>
-          <w:sz w:val="40"/>
-          <w:szCs w:val="40"/>
           <w:lang w:val="en-CA"/>
         </w:rPr>
-      </w:pPr>
-    </w:p>
-    <w:p>
-      <w:pPr>
-        <w:tabs>
-          <w:tab w:val="left" w:pos="3186"/>
-        </w:tabs>
-        <w:spacing w:line="360" w:lineRule="auto"/>
-        <w:rPr>
-          <w:rFonts w:ascii="Times New Roman" w:hAnsi="Times New Roman" w:cs="Times New Roman"/>
-          <w:sz w:val="40"/>
-          <w:szCs w:val="40"/>
-          <w:lang w:val="en-CA"/>
-        </w:rPr>
-      </w:pPr>
-    </w:p>
-    <w:p>
-      <w:pPr>
-        <w:tabs>
-          <w:tab w:val="left" w:pos="3186"/>
-        </w:tabs>
-        <w:spacing w:line="360" w:lineRule="auto"/>
-        <w:rPr>
-          <w:rFonts w:ascii="Times New Roman" w:hAnsi="Times New Roman" w:cs="Times New Roman"/>
-          <w:sz w:val="40"/>
-          <w:szCs w:val="40"/>
-          <w:lang w:val="en-CA"/>
-        </w:rPr>
-      </w:pPr>
-    </w:p>
-    <w:p>
-      <w:pPr>
-        <w:tabs>
-          <w:tab w:val="left" w:pos="3186"/>
-        </w:tabs>
-        <w:spacing w:line="360" w:lineRule="auto"/>
-        <w:rPr>
-          <w:rFonts w:ascii="Times New Roman" w:hAnsi="Times New Roman" w:cs="Times New Roman"/>
-          <w:sz w:val="40"/>
-          <w:szCs w:val="40"/>
-          <w:lang w:val="en-CA"/>
-        </w:rPr>
-      </w:pPr>
+        <w:t xml:space="preserve"> of consumers.</w:t>
+      </w:r>
     </w:p>
     <w:p>
       <w:pPr>
@@ -8127,6 +8161,7 @@
           <w:szCs w:val="40"/>
           <w:lang w:val="en-CA"/>
         </w:rPr>
+        <w:lastRenderedPageBreak/>
         <w:t>Advantages and Disadvantages of Threads and Processes</w:t>
       </w:r>
     </w:p>
@@ -8137,11 +8172,139 @@
         </w:tabs>
         <w:rPr>
           <w:rFonts w:ascii="Times New Roman" w:hAnsi="Times New Roman" w:cs="Times New Roman"/>
-          <w:sz w:val="40"/>
-          <w:szCs w:val="40"/>
           <w:lang w:val="en-CA"/>
         </w:rPr>
       </w:pPr>
+      <w:r>
+        <w:rPr>
+          <w:rFonts w:ascii="Times New Roman" w:hAnsi="Times New Roman" w:cs="Times New Roman"/>
+          <w:lang w:val="en-CA"/>
+        </w:rPr>
+        <w:t>Threads and processes both are extremely useful although have their advantages and disadvantages and therefore have their own most applicable use cases. An advantage of processes is that they do not share memory and therefore are protected from each other. If one process corrupts some memory, all other processes will not be affected w</w:t>
+      </w:r>
+      <w:r>
+        <w:rPr>
+          <w:rFonts w:ascii="Times New Roman" w:hAnsi="Times New Roman" w:cs="Times New Roman"/>
+          <w:lang w:val="en-CA"/>
+        </w:rPr>
+        <w:t>h</w:t>
+      </w:r>
+      <w:r>
+        <w:rPr>
+          <w:rFonts w:ascii="Times New Roman" w:hAnsi="Times New Roman" w:cs="Times New Roman"/>
+          <w:lang w:val="en-CA"/>
+        </w:rPr>
+        <w:t>ile for threads this corruption would affect all other threads that are executing since threads share memory. This advantage</w:t>
+      </w:r>
+      <w:r>
+        <w:rPr>
+          <w:rFonts w:ascii="Times New Roman" w:hAnsi="Times New Roman" w:cs="Times New Roman"/>
+          <w:lang w:val="en-CA"/>
+        </w:rPr>
+        <w:t xml:space="preserve">, along with the fact that processes can be run on different machines while threads must be run on the same machine, </w:t>
+      </w:r>
+      <w:r>
+        <w:rPr>
+          <w:rFonts w:ascii="Times New Roman" w:hAnsi="Times New Roman" w:cs="Times New Roman"/>
+          <w:lang w:val="en-CA"/>
+        </w:rPr>
+        <w:t>makes processes very applicable to online gaming scenarios</w:t>
+      </w:r>
+      <w:r>
+        <w:rPr>
+          <w:rFonts w:ascii="Times New Roman" w:hAnsi="Times New Roman" w:cs="Times New Roman"/>
+          <w:lang w:val="en-CA"/>
+        </w:rPr>
+        <w:t>. Although processes have this advantage over threads, they are at a disadvantage in terms of execution time</w:t>
+      </w:r>
+      <w:r>
+        <w:rPr>
+          <w:rFonts w:ascii="Times New Roman" w:hAnsi="Times New Roman" w:cs="Times New Roman"/>
+          <w:lang w:val="en-CA"/>
+        </w:rPr>
+        <w:t xml:space="preserve"> and memory usage</w:t>
+      </w:r>
+      <w:r>
+        <w:rPr>
+          <w:rFonts w:ascii="Times New Roman" w:hAnsi="Times New Roman" w:cs="Times New Roman"/>
+          <w:lang w:val="en-CA"/>
+        </w:rPr>
+        <w:t>. Processes were proven to be slower compared to threads in every test run (referring to Figure 1 and 3)</w:t>
+      </w:r>
+      <w:r>
+        <w:rPr>
+          <w:rFonts w:ascii="Times New Roman" w:hAnsi="Times New Roman" w:cs="Times New Roman"/>
+          <w:lang w:val="en-CA"/>
+        </w:rPr>
+        <w:t xml:space="preserve"> and since they do not share</w:t>
+      </w:r>
+      <w:r>
+        <w:rPr>
+          <w:rFonts w:ascii="Times New Roman" w:hAnsi="Times New Roman" w:cs="Times New Roman"/>
+          <w:lang w:val="en-CA"/>
+        </w:rPr>
+        <w:t xml:space="preserve"> </w:t>
+      </w:r>
+      <w:r>
+        <w:rPr>
+          <w:rFonts w:ascii="Times New Roman" w:hAnsi="Times New Roman" w:cs="Times New Roman"/>
+          <w:lang w:val="en-CA"/>
+        </w:rPr>
+        <w:t>memory, they do in fact hog up memory as well</w:t>
+      </w:r>
+      <w:r>
+        <w:rPr>
+          <w:rFonts w:ascii="Times New Roman" w:hAnsi="Times New Roman" w:cs="Times New Roman"/>
+          <w:lang w:val="en-CA"/>
+        </w:rPr>
+        <w:t xml:space="preserve">. </w:t>
+      </w:r>
+      <w:r>
+        <w:rPr>
+          <w:rFonts w:ascii="Times New Roman" w:hAnsi="Times New Roman" w:cs="Times New Roman"/>
+          <w:lang w:val="en-CA"/>
+        </w:rPr>
+        <w:t>This is a huge advantage for threads over processes because of the significant speed up when using threads. If there is a restriction to one machine and corruption of memory is not a concern, threads are definitively the best choice due to the minimal use of memory as well as the execution time increase compared to processes</w:t>
+      </w:r>
+      <w:r>
+        <w:rPr>
+          <w:rFonts w:ascii="Times New Roman" w:hAnsi="Times New Roman" w:cs="Times New Roman"/>
+          <w:lang w:val="en-CA"/>
+        </w:rPr>
+        <w:t>.</w:t>
+      </w:r>
+      <w:r>
+        <w:rPr>
+          <w:rFonts w:ascii="Times New Roman" w:hAnsi="Times New Roman" w:cs="Times New Roman"/>
+          <w:lang w:val="en-CA"/>
+        </w:rPr>
+        <w:t xml:space="preserve"> As mentioned above, corruption of shared memory of threads is a major disadvantage although an there is an advantage to having shared memory other than simply less memory being required. That is context switching between threads is fast due to the fact that </w:t>
+      </w:r>
+      <w:proofErr w:type="spellStart"/>
+      <w:r>
+        <w:rPr>
+          <w:rFonts w:ascii="Times New Roman" w:hAnsi="Times New Roman" w:cs="Times New Roman"/>
+          <w:lang w:val="en-CA"/>
+        </w:rPr>
+        <w:t>theey</w:t>
+      </w:r>
+      <w:proofErr w:type="spellEnd"/>
+      <w:r>
+        <w:rPr>
+          <w:rFonts w:ascii="Times New Roman" w:hAnsi="Times New Roman" w:cs="Times New Roman"/>
+          <w:lang w:val="en-CA"/>
+        </w:rPr>
+        <w:t xml:space="preserve"> share </w:t>
+      </w:r>
+      <w:proofErr w:type="spellStart"/>
+      <w:r>
+        <w:rPr>
+          <w:rFonts w:ascii="Times New Roman" w:hAnsi="Times New Roman" w:cs="Times New Roman"/>
+          <w:lang w:val="en-CA"/>
+        </w:rPr>
+        <w:t>memoru</w:t>
+      </w:r>
+      <w:proofErr w:type="spellEnd"/>
     </w:p>
     <w:sectPr>
       <w:pgSz w:w="12240" w:h="15840"/>

</xml_diff>